<commit_message>
terminado mensajes al codigo
</commit_message>
<xml_diff>
--- a/docs/proyecto-semantico.docx
+++ b/docs/proyecto-semantico.docx
@@ -1,6 +1,6 @@
 
 <file path=word/document.xml><?xml version="1.0" encoding="utf-8"?>
-<w:document xmlns:wpc="http://schemas.microsoft.com/office/word/2010/wordprocessingCanvas" xmlns:mc="http://schemas.openxmlformats.org/markup-compatibility/2006" xmlns:o="urn:schemas-microsoft-com:office:office" xmlns:r="http://schemas.openxmlformats.org/officeDocument/2006/relationships" xmlns:m="http://schemas.openxmlformats.org/officeDocument/2006/math" xmlns:v="urn:schemas-microsoft-com:vml" xmlns:wp14="http://schemas.microsoft.com/office/word/2010/wordprocessingDrawing" xmlns:wp="http://schemas.openxmlformats.org/drawingml/2006/wordprocessingDrawing" xmlns:w10="urn:schemas-microsoft-com:office:word" xmlns:w="http://schemas.openxmlformats.org/wordprocessingml/2006/main" xmlns:w14="http://schemas.microsoft.com/office/word/2010/wordml" xmlns:w15="http://schemas.microsoft.com/office/word/2012/wordml" xmlns:wpg="http://schemas.microsoft.com/office/word/2010/wordprocessingGroup" xmlns:wpi="http://schemas.microsoft.com/office/word/2010/wordprocessingInk" xmlns:wne="http://schemas.microsoft.com/office/word/2006/wordml" xmlns:wps="http://schemas.microsoft.com/office/word/2010/wordprocessingShape" mc:Ignorable="w14 w15 wp14">
+<w:document xmlns:wpc="http://schemas.microsoft.com/office/word/2010/wordprocessingCanvas" xmlns:cx="http://schemas.microsoft.com/office/drawing/2014/chartex" xmlns:cx1="http://schemas.microsoft.com/office/drawing/2015/9/8/chartex" xmlns:mc="http://schemas.openxmlformats.org/markup-compatibility/2006" xmlns:o="urn:schemas-microsoft-com:office:office" xmlns:r="http://schemas.openxmlformats.org/officeDocument/2006/relationships" xmlns:m="http://schemas.openxmlformats.org/officeDocument/2006/math" xmlns:v="urn:schemas-microsoft-com:vml" xmlns:wp14="http://schemas.microsoft.com/office/word/2010/wordprocessingDrawing" xmlns:wp="http://schemas.openxmlformats.org/drawingml/2006/wordprocessingDrawing" xmlns:w10="urn:schemas-microsoft-com:office:word" xmlns:w="http://schemas.openxmlformats.org/wordprocessingml/2006/main" xmlns:w14="http://schemas.microsoft.com/office/word/2010/wordml" xmlns:w15="http://schemas.microsoft.com/office/word/2012/wordml" xmlns:w16se="http://schemas.microsoft.com/office/word/2015/wordml/symex" xmlns:wpg="http://schemas.microsoft.com/office/word/2010/wordprocessingGroup" xmlns:wpi="http://schemas.microsoft.com/office/word/2010/wordprocessingInk" xmlns:wne="http://schemas.microsoft.com/office/word/2006/wordml" xmlns:wps="http://schemas.microsoft.com/office/word/2010/wordprocessingShape" mc:Ignorable="w14 w15 w16se wp14">
   <w:body>
     <w:p>
       <w:pPr>
@@ -76,7 +76,7 @@
                     </pic:cNvPicPr>
                   </pic:nvPicPr>
                   <pic:blipFill>
-                    <a:blip r:embed="rId5" cstate="print">
+                    <a:blip r:embed="rId6" cstate="print">
                       <a:extLst>
                         <a:ext uri="{28A0092B-C50C-407E-A947-70E740481C1C}">
                           <a14:useLocalDpi xmlns:a14="http://schemas.microsoft.com/office/drawing/2010/main" val="0"/>
@@ -603,67 +603,7 @@
         <w:rPr>
           <w:rFonts w:ascii="Arial" w:hAnsi="Arial" w:cs="Arial"/>
         </w:rPr>
-        <w:t xml:space="preserve">La fase de análisis semántico </w:t>
-      </w:r>
-      <w:r>
-        <w:rPr>
-          <w:rFonts w:ascii="Arial" w:hAnsi="Arial" w:cs="Arial"/>
-        </w:rPr>
-        <w:t xml:space="preserve">es </w:t>
-      </w:r>
-      <w:r>
-        <w:rPr>
-          <w:rFonts w:ascii="Arial" w:hAnsi="Arial" w:cs="Arial"/>
-        </w:rPr>
-        <w:t xml:space="preserve">la fase posterior a la de análisis sintáctico y la última dentro del proceso de síntesis de un </w:t>
-      </w:r>
-      <w:r>
-        <w:rPr>
-          <w:rFonts w:ascii="Arial" w:hAnsi="Arial" w:cs="Arial"/>
-        </w:rPr>
-        <w:t>lenguaje de programación</w:t>
-      </w:r>
-      <w:r>
-        <w:rPr>
-          <w:rFonts w:ascii="Arial" w:hAnsi="Arial" w:cs="Arial"/>
-        </w:rPr>
-        <w:t xml:space="preserve">. </w:t>
-      </w:r>
-      <w:r>
-        <w:rPr>
-          <w:rFonts w:ascii="Arial" w:hAnsi="Arial" w:cs="Arial"/>
-        </w:rPr>
-        <w:t>La s</w:t>
-      </w:r>
-      <w:r>
-        <w:rPr>
-          <w:rFonts w:ascii="Arial" w:hAnsi="Arial" w:cs="Arial"/>
-        </w:rPr>
-        <w:t xml:space="preserve">intaxis de un lenguaje de programación es el conjunto de reglas formales que especifican la estructura de los programas pertenecientes a dicho lenguaje. </w:t>
-      </w:r>
-      <w:r>
-        <w:rPr>
-          <w:rFonts w:ascii="Arial" w:hAnsi="Arial" w:cs="Arial"/>
-        </w:rPr>
-        <w:t>La s</w:t>
-      </w:r>
-      <w:r>
-        <w:rPr>
-          <w:rFonts w:ascii="Arial" w:hAnsi="Arial" w:cs="Arial"/>
-        </w:rPr>
-        <w:t>emántica de un lenguaje de programación es el conjunto de reglas que especifican el significado de cualquier sentencia sintácticamente válida. Fi</w:t>
-      </w:r>
-      <w:r>
-        <w:rPr>
-          <w:rFonts w:ascii="Arial" w:hAnsi="Arial" w:cs="Arial"/>
-        </w:rPr>
-        <w:t>nalmente, el análisis semántico</w:t>
-      </w:r>
-      <w:r>
-        <w:rPr>
-          <w:rFonts w:ascii="Arial" w:hAnsi="Arial" w:cs="Arial"/>
-        </w:rPr>
-        <w:t xml:space="preserve"> de un procesador de lenguaje es la fase encargada de detectar la validez semántica de las sentencias aceptadas por el analizador sintáctico.</w:t>
+        <w:t>La fase de análisis semántico es la fase posterior a la de análisis sintáctico y la última dentro del proceso de síntesis de un lenguaje de programación. La sintaxis de un lenguaje de programación es el conjunto de reglas formales que especifican la estructura de los programas pertenecientes a dicho lenguaje. La semántica de un lenguaje de programación es el conjunto de reglas que especifican el significado de cualquier sentencia sintácticamente válida. Finalmente, el análisis semántico de un procesador de lenguaje es la fase encargada de detectar la validez semántica de las sentencias aceptadas por el analizador sintáctico.</w:t>
       </w:r>
     </w:p>
     <w:p>
@@ -847,11 +787,13 @@
       <w:pPr>
         <w:rPr>
           <w:rFonts w:ascii="Arial" w:hAnsi="Arial" w:cs="Arial"/>
-        </w:rPr>
-      </w:pPr>
-      <w:r>
-        <w:rPr>
-          <w:rFonts w:ascii="Arial" w:hAnsi="Arial" w:cs="Arial"/>
+          <w:sz w:val="24"/>
+        </w:rPr>
+      </w:pPr>
+      <w:r>
+        <w:rPr>
+          <w:rFonts w:ascii="Arial" w:hAnsi="Arial" w:cs="Arial"/>
+          <w:sz w:val="24"/>
         </w:rPr>
         <w:lastRenderedPageBreak/>
         <w:t>RESTRICCIONES DEL PROYECTO</w:t>
@@ -861,11 +803,13 @@
       <w:pPr>
         <w:rPr>
           <w:rFonts w:ascii="Arial" w:hAnsi="Arial" w:cs="Arial"/>
-        </w:rPr>
-      </w:pPr>
-      <w:r>
-        <w:rPr>
-          <w:rFonts w:ascii="Arial" w:hAnsi="Arial" w:cs="Arial"/>
+          <w:sz w:val="24"/>
+        </w:rPr>
+      </w:pPr>
+      <w:r>
+        <w:rPr>
+          <w:rFonts w:ascii="Arial" w:hAnsi="Arial" w:cs="Arial"/>
+          <w:sz w:val="24"/>
         </w:rPr>
         <w:t>Solo acepta palabras reservadas como INT y FLOAT</w:t>
       </w:r>
@@ -874,8 +818,474 @@
       <w:pPr>
         <w:rPr>
           <w:rFonts w:ascii="Arial" w:hAnsi="Arial" w:cs="Arial"/>
-        </w:rPr>
-      </w:pPr>
+          <w:sz w:val="24"/>
+        </w:rPr>
+      </w:pPr>
+    </w:p>
+    <w:p>
+      <w:pPr>
+        <w:rPr>
+          <w:rFonts w:ascii="Arial" w:hAnsi="Arial" w:cs="Arial"/>
+          <w:sz w:val="24"/>
+        </w:rPr>
+      </w:pPr>
+    </w:p>
+    <w:p>
+      <w:pPr>
+        <w:rPr>
+          <w:rFonts w:ascii="Arial" w:hAnsi="Arial" w:cs="Arial"/>
+          <w:b/>
+          <w:sz w:val="24"/>
+        </w:rPr>
+      </w:pPr>
+      <w:r>
+        <w:rPr>
+          <w:rFonts w:ascii="Arial" w:hAnsi="Arial" w:cs="Arial"/>
+          <w:b/>
+          <w:sz w:val="24"/>
+        </w:rPr>
+        <w:t>DESCRIPCIÓN DEL CÓDIGO</w:t>
+      </w:r>
+    </w:p>
+    <w:p>
+      <w:pPr>
+        <w:rPr>
+          <w:rFonts w:ascii="Arial" w:hAnsi="Arial" w:cs="Arial"/>
+          <w:i/>
+        </w:rPr>
+      </w:pPr>
+      <w:r>
+        <w:rPr>
+          <w:rFonts w:ascii="Arial" w:hAnsi="Arial" w:cs="Arial"/>
+        </w:rPr>
+        <w:t>El código está segmentado en 3 partes:</w:t>
+      </w:r>
+      <w:r>
+        <w:rPr>
+          <w:rFonts w:ascii="Arial" w:hAnsi="Arial" w:cs="Arial"/>
+          <w:i/>
+        </w:rPr>
+        <w:t xml:space="preserve"> analizador-lexico.js, analizador-sintatico.js y analizador-semantico.js</w:t>
+      </w:r>
+      <w:r>
+        <w:rPr>
+          <w:rFonts w:ascii="Arial" w:hAnsi="Arial" w:cs="Arial"/>
+          <w:i/>
+        </w:rPr>
+        <w:t>:</w:t>
+      </w:r>
+    </w:p>
+    <w:p>
+      <w:pPr>
+        <w:jc w:val="center"/>
+        <w:rPr>
+          <w:rFonts w:ascii="Arial" w:hAnsi="Arial" w:cs="Arial"/>
+        </w:rPr>
+      </w:pPr>
+      <w:r>
+        <w:rPr>
+          <w:noProof/>
+          <w:lang w:eastAsia="es-MX"/>
+        </w:rPr>
+        <w:drawing>
+          <wp:inline distT="0" distB="0" distL="0" distR="0" wp14:anchorId="7B2C7EF5" wp14:editId="5257D75C">
+            <wp:extent cx="2505075" cy="3958913"/>
+            <wp:effectExtent l="0" t="0" r="0" b="3810"/>
+            <wp:docPr id="1" name="Imagen 1"/>
+            <wp:cNvGraphicFramePr>
+              <a:graphicFrameLocks xmlns:a="http://schemas.openxmlformats.org/drawingml/2006/main" noChangeAspect="1"/>
+            </wp:cNvGraphicFramePr>
+            <a:graphic xmlns:a="http://schemas.openxmlformats.org/drawingml/2006/main">
+              <a:graphicData uri="http://schemas.openxmlformats.org/drawingml/2006/picture">
+                <pic:pic xmlns:pic="http://schemas.openxmlformats.org/drawingml/2006/picture">
+                  <pic:nvPicPr>
+                    <pic:cNvPr id="1" name=""/>
+                    <pic:cNvPicPr/>
+                  </pic:nvPicPr>
+                  <pic:blipFill rotWithShape="1">
+                    <a:blip r:embed="rId7"/>
+                    <a:srcRect l="3564" t="12678" r="77427" b="33890"/>
+                    <a:stretch/>
+                  </pic:blipFill>
+                  <pic:spPr bwMode="auto">
+                    <a:xfrm>
+                      <a:off x="0" y="0"/>
+                      <a:ext cx="2506856" cy="3961727"/>
+                    </a:xfrm>
+                    <a:prstGeom prst="rect">
+                      <a:avLst/>
+                    </a:prstGeom>
+                    <a:ln>
+                      <a:noFill/>
+                    </a:ln>
+                    <a:extLst>
+                      <a:ext uri="{53640926-AAD7-44D8-BBD7-CCE9431645EC}">
+                        <a14:shadowObscured xmlns:a14="http://schemas.microsoft.com/office/drawing/2010/main"/>
+                      </a:ext>
+                    </a:extLst>
+                  </pic:spPr>
+                </pic:pic>
+              </a:graphicData>
+            </a:graphic>
+          </wp:inline>
+        </w:drawing>
+      </w:r>
+    </w:p>
+    <w:p>
+      <w:pPr>
+        <w:jc w:val="center"/>
+        <w:rPr>
+          <w:rFonts w:ascii="Arial" w:hAnsi="Arial" w:cs="Arial"/>
+        </w:rPr>
+      </w:pPr>
+    </w:p>
+    <w:p>
+      <w:pPr>
+        <w:rPr>
+          <w:rFonts w:ascii="Arial" w:hAnsi="Arial" w:cs="Arial"/>
+        </w:rPr>
+      </w:pPr>
+      <w:r>
+        <w:rPr>
+          <w:rFonts w:ascii="Arial" w:hAnsi="Arial" w:cs="Arial"/>
+        </w:rPr>
+        <w:t xml:space="preserve">En esa carpeta se encuentra todo el código pertinente </w:t>
+      </w:r>
+      <w:r>
+        <w:rPr>
+          <w:rFonts w:ascii="Arial" w:hAnsi="Arial" w:cs="Arial"/>
+        </w:rPr>
+        <w:t>a los analizadores</w:t>
+      </w:r>
+      <w:r>
+        <w:rPr>
+          <w:rFonts w:ascii="Arial" w:hAnsi="Arial" w:cs="Arial"/>
+        </w:rPr>
+        <w:t>.</w:t>
+      </w:r>
+      <w:r>
+        <w:rPr>
+          <w:rFonts w:ascii="Arial" w:hAnsi="Arial" w:cs="Arial"/>
+        </w:rPr>
+        <w:t xml:space="preserve"> En la carpeta views se encuenta la página web del programa, en el archivo app.js es el código para el servidor del programa, public para los archivos estáticos que permite el funcionamiento de la pagina web, node_modules son las librerías que permiten el uso de la aplicación web.</w:t>
+      </w:r>
+    </w:p>
+    <w:p>
+      <w:pPr>
+        <w:rPr>
+          <w:rFonts w:ascii="Arial" w:hAnsi="Arial" w:cs="Arial"/>
+        </w:rPr>
+      </w:pPr>
+      <w:r>
+        <w:rPr>
+          <w:rFonts w:ascii="Arial" w:hAnsi="Arial" w:cs="Arial"/>
+        </w:rPr>
+        <w:t xml:space="preserve"> En adición, se subió la aplicación a la página </w:t>
+      </w:r>
+      <w:hyperlink r:id="rId8" w:history="1">
+        <w:r>
+          <w:rPr>
+            <w:rStyle w:val="Hipervnculo"/>
+            <w:rFonts w:ascii="Arial" w:hAnsi="Arial" w:cs="Arial"/>
+          </w:rPr>
+          <w:t>https://compiladorjsitm.herokuapp.com/</w:t>
+        </w:r>
+      </w:hyperlink>
+      <w:r>
+        <w:rPr>
+          <w:rFonts w:ascii="Arial" w:hAnsi="Arial" w:cs="Arial"/>
+        </w:rPr>
+        <w:t xml:space="preserve"> </w:t>
+      </w:r>
+    </w:p>
+    <w:p>
+      <w:pPr>
+        <w:rPr>
+          <w:rFonts w:ascii="Arial" w:hAnsi="Arial" w:cs="Arial"/>
+        </w:rPr>
+      </w:pPr>
+      <w:r>
+        <w:rPr>
+          <w:rFonts w:ascii="Arial" w:hAnsi="Arial" w:cs="Arial"/>
+        </w:rPr>
+        <w:t xml:space="preserve">En esta página se encuentra con esta interfaz: </w:t>
+      </w:r>
+    </w:p>
+    <w:p>
+      <w:pPr>
+        <w:jc w:val="center"/>
+        <w:rPr>
+          <w:rFonts w:ascii="Arial" w:hAnsi="Arial" w:cs="Arial"/>
+        </w:rPr>
+      </w:pPr>
+    </w:p>
+    <w:p>
+      <w:pPr>
+        <w:jc w:val="center"/>
+        <w:rPr>
+          <w:rFonts w:ascii="Arial" w:hAnsi="Arial" w:cs="Arial"/>
+        </w:rPr>
+      </w:pPr>
+    </w:p>
+    <w:p>
+      <w:pPr>
+        <w:rPr>
+          <w:rFonts w:ascii="Arial" w:hAnsi="Arial" w:cs="Arial"/>
+        </w:rPr>
+      </w:pPr>
+      <w:r>
+        <w:rPr>
+          <w:noProof/>
+          <w:lang w:eastAsia="es-MX"/>
+        </w:rPr>
+        <w:lastRenderedPageBreak/>
+        <w:drawing>
+          <wp:anchor distT="0" distB="0" distL="114300" distR="114300" simplePos="0" relativeHeight="251660288" behindDoc="0" locked="0" layoutInCell="1" allowOverlap="1">
+            <wp:simplePos x="0" y="0"/>
+            <wp:positionH relativeFrom="margin">
+              <wp:align>center</wp:align>
+            </wp:positionH>
+            <wp:positionV relativeFrom="paragraph">
+              <wp:posOffset>0</wp:posOffset>
+            </wp:positionV>
+            <wp:extent cx="6571287" cy="2009775"/>
+            <wp:effectExtent l="0" t="0" r="1270" b="0"/>
+            <wp:wrapSquare wrapText="bothSides"/>
+            <wp:docPr id="22" name="Imagen 22"/>
+            <wp:cNvGraphicFramePr>
+              <a:graphicFrameLocks xmlns:a="http://schemas.openxmlformats.org/drawingml/2006/main" noChangeAspect="1"/>
+            </wp:cNvGraphicFramePr>
+            <a:graphic xmlns:a="http://schemas.openxmlformats.org/drawingml/2006/main">
+              <a:graphicData uri="http://schemas.openxmlformats.org/drawingml/2006/picture">
+                <pic:pic xmlns:pic="http://schemas.openxmlformats.org/drawingml/2006/picture">
+                  <pic:nvPicPr>
+                    <pic:cNvPr id="1" name=""/>
+                    <pic:cNvPicPr/>
+                  </pic:nvPicPr>
+                  <pic:blipFill rotWithShape="1">
+                    <a:blip r:embed="rId9">
+                      <a:extLst>
+                        <a:ext uri="{28A0092B-C50C-407E-A947-70E740481C1C}">
+                          <a14:useLocalDpi xmlns:a14="http://schemas.microsoft.com/office/drawing/2010/main" val="0"/>
+                        </a:ext>
+                      </a:extLst>
+                    </a:blip>
+                    <a:srcRect l="509" t="12376" r="713" b="33891"/>
+                    <a:stretch/>
+                  </pic:blipFill>
+                  <pic:spPr bwMode="auto">
+                    <a:xfrm>
+                      <a:off x="0" y="0"/>
+                      <a:ext cx="6571287" cy="2009775"/>
+                    </a:xfrm>
+                    <a:prstGeom prst="rect">
+                      <a:avLst/>
+                    </a:prstGeom>
+                    <a:ln>
+                      <a:noFill/>
+                    </a:ln>
+                    <a:extLst>
+                      <a:ext uri="{53640926-AAD7-44D8-BBD7-CCE9431645EC}">
+                        <a14:shadowObscured xmlns:a14="http://schemas.microsoft.com/office/drawing/2010/main"/>
+                      </a:ext>
+                    </a:extLst>
+                  </pic:spPr>
+                </pic:pic>
+              </a:graphicData>
+            </a:graphic>
+            <wp14:sizeRelH relativeFrom="page">
+              <wp14:pctWidth>0</wp14:pctWidth>
+            </wp14:sizeRelH>
+            <wp14:sizeRelV relativeFrom="page">
+              <wp14:pctHeight>0</wp14:pctHeight>
+            </wp14:sizeRelV>
+          </wp:anchor>
+        </w:drawing>
+      </w:r>
+    </w:p>
+    <w:p>
+      <w:pPr>
+        <w:rPr>
+          <w:rFonts w:ascii="Arial" w:hAnsi="Arial" w:cs="Arial"/>
+        </w:rPr>
+      </w:pPr>
+      <w:r>
+        <w:rPr>
+          <w:noProof/>
+          <w:lang w:eastAsia="es-MX"/>
+        </w:rPr>
+        <w:drawing>
+          <wp:anchor distT="0" distB="0" distL="114300" distR="114300" simplePos="0" relativeHeight="251661312" behindDoc="0" locked="0" layoutInCell="1" allowOverlap="1">
+            <wp:simplePos x="0" y="0"/>
+            <wp:positionH relativeFrom="margin">
+              <wp:align>center</wp:align>
+            </wp:positionH>
+            <wp:positionV relativeFrom="paragraph">
+              <wp:posOffset>473075</wp:posOffset>
+            </wp:positionV>
+            <wp:extent cx="6413863" cy="2819400"/>
+            <wp:effectExtent l="0" t="0" r="6350" b="0"/>
+            <wp:wrapSquare wrapText="bothSides"/>
+            <wp:docPr id="23" name="Imagen 23"/>
+            <wp:cNvGraphicFramePr>
+              <a:graphicFrameLocks xmlns:a="http://schemas.openxmlformats.org/drawingml/2006/main" noChangeAspect="1"/>
+            </wp:cNvGraphicFramePr>
+            <a:graphic xmlns:a="http://schemas.openxmlformats.org/drawingml/2006/main">
+              <a:graphicData uri="http://schemas.openxmlformats.org/drawingml/2006/picture">
+                <pic:pic xmlns:pic="http://schemas.openxmlformats.org/drawingml/2006/picture">
+                  <pic:nvPicPr>
+                    <pic:cNvPr id="1" name=""/>
+                    <pic:cNvPicPr/>
+                  </pic:nvPicPr>
+                  <pic:blipFill rotWithShape="1">
+                    <a:blip r:embed="rId10">
+                      <a:extLst>
+                        <a:ext uri="{28A0092B-C50C-407E-A947-70E740481C1C}">
+                          <a14:useLocalDpi xmlns:a14="http://schemas.microsoft.com/office/drawing/2010/main" val="0"/>
+                        </a:ext>
+                      </a:extLst>
+                    </a:blip>
+                    <a:srcRect t="4830" b="16985"/>
+                    <a:stretch/>
+                  </pic:blipFill>
+                  <pic:spPr bwMode="auto">
+                    <a:xfrm>
+                      <a:off x="0" y="0"/>
+                      <a:ext cx="6413863" cy="2819400"/>
+                    </a:xfrm>
+                    <a:prstGeom prst="rect">
+                      <a:avLst/>
+                    </a:prstGeom>
+                    <a:ln>
+                      <a:noFill/>
+                    </a:ln>
+                    <a:extLst>
+                      <a:ext uri="{53640926-AAD7-44D8-BBD7-CCE9431645EC}">
+                        <a14:shadowObscured xmlns:a14="http://schemas.microsoft.com/office/drawing/2010/main"/>
+                      </a:ext>
+                    </a:extLst>
+                  </pic:spPr>
+                </pic:pic>
+              </a:graphicData>
+            </a:graphic>
+            <wp14:sizeRelH relativeFrom="page">
+              <wp14:pctWidth>0</wp14:pctWidth>
+            </wp14:sizeRelH>
+            <wp14:sizeRelV relativeFrom="page">
+              <wp14:pctHeight>0</wp14:pctHeight>
+            </wp14:sizeRelV>
+          </wp:anchor>
+        </w:drawing>
+      </w:r>
+      <w:r>
+        <w:rPr>
+          <w:rFonts w:ascii="Arial" w:hAnsi="Arial" w:cs="Arial"/>
+        </w:rPr>
+        <w:t xml:space="preserve">El ícono de la carpeta es para cargar un archivo de texto txt, luego el botón naranja de play es para ejecutar el archivo recién cargado: </w:t>
+      </w:r>
+    </w:p>
+    <w:p>
+      <w:pPr>
+        <w:rPr>
+          <w:rFonts w:ascii="Arial" w:hAnsi="Arial" w:cs="Arial"/>
+        </w:rPr>
+      </w:pPr>
+    </w:p>
+    <w:p>
+      <w:pPr>
+        <w:jc w:val="center"/>
+        <w:rPr>
+          <w:rFonts w:ascii="Arial" w:hAnsi="Arial" w:cs="Arial"/>
+        </w:rPr>
+      </w:pPr>
+      <w:r>
+        <w:rPr>
+          <w:noProof/>
+          <w:lang w:eastAsia="es-MX"/>
+        </w:rPr>
+        <w:drawing>
+          <wp:inline distT="0" distB="0" distL="0" distR="0" wp14:anchorId="762DE0B6" wp14:editId="61F2B435">
+            <wp:extent cx="3762375" cy="1304925"/>
+            <wp:effectExtent l="0" t="0" r="9525" b="9525"/>
+            <wp:docPr id="24" name="Imagen 24"/>
+            <wp:cNvGraphicFramePr>
+              <a:graphicFrameLocks xmlns:a="http://schemas.openxmlformats.org/drawingml/2006/main" noChangeAspect="1"/>
+            </wp:cNvGraphicFramePr>
+            <a:graphic xmlns:a="http://schemas.openxmlformats.org/drawingml/2006/main">
+              <a:graphicData uri="http://schemas.openxmlformats.org/drawingml/2006/picture">
+                <pic:pic xmlns:pic="http://schemas.openxmlformats.org/drawingml/2006/picture">
+                  <pic:nvPicPr>
+                    <pic:cNvPr id="1" name=""/>
+                    <pic:cNvPicPr/>
+                  </pic:nvPicPr>
+                  <pic:blipFill rotWithShape="1">
+                    <a:blip r:embed="rId11"/>
+                    <a:srcRect l="-339" t="24754" r="33299" b="33890"/>
+                    <a:stretch/>
+                  </pic:blipFill>
+                  <pic:spPr bwMode="auto">
+                    <a:xfrm>
+                      <a:off x="0" y="0"/>
+                      <a:ext cx="3762375" cy="1304925"/>
+                    </a:xfrm>
+                    <a:prstGeom prst="rect">
+                      <a:avLst/>
+                    </a:prstGeom>
+                    <a:ln>
+                      <a:noFill/>
+                    </a:ln>
+                    <a:extLst>
+                      <a:ext uri="{53640926-AAD7-44D8-BBD7-CCE9431645EC}">
+                        <a14:shadowObscured xmlns:a14="http://schemas.microsoft.com/office/drawing/2010/main"/>
+                      </a:ext>
+                    </a:extLst>
+                  </pic:spPr>
+                </pic:pic>
+              </a:graphicData>
+            </a:graphic>
+          </wp:inline>
+        </w:drawing>
+      </w:r>
+    </w:p>
+    <w:p>
+      <w:pPr>
+        <w:jc w:val="center"/>
+        <w:rPr>
+          <w:rFonts w:ascii="Arial" w:hAnsi="Arial" w:cs="Arial"/>
+        </w:rPr>
+      </w:pPr>
+    </w:p>
+    <w:p>
+      <w:pPr>
+        <w:rPr>
+          <w:rFonts w:ascii="Arial" w:hAnsi="Arial" w:cs="Arial"/>
+        </w:rPr>
+      </w:pPr>
+      <w:r>
+        <w:rPr>
+          <w:rFonts w:ascii="Arial" w:hAnsi="Arial" w:cs="Arial"/>
+        </w:rPr>
+        <w:t>Si se desea sólo escribir líneas de código se utiliz</w:t>
+      </w:r>
+      <w:r>
+        <w:rPr>
+          <w:rFonts w:ascii="Arial" w:hAnsi="Arial" w:cs="Arial"/>
+        </w:rPr>
+        <w:t>a el botón verde para ejecutar las líneas de código que se escribieron.</w:t>
+      </w:r>
+    </w:p>
+    <w:p>
+      <w:pPr>
+        <w:rPr>
+          <w:rFonts w:ascii="Arial" w:hAnsi="Arial" w:cs="Arial"/>
+        </w:rPr>
+      </w:pPr>
+      <w:r>
+        <w:rPr>
+          <w:rFonts w:ascii="Arial" w:hAnsi="Arial" w:cs="Arial"/>
+        </w:rPr>
+        <w:t>Abajo se encuentran todos las tablas tanto de léxico, sintáctico y semántico.</w:t>
+      </w:r>
       <w:bookmarkStart w:id="0" w:name="_GoBack"/>
       <w:bookmarkEnd w:id="0"/>
     </w:p>
@@ -892,19 +1302,1866 @@
           <w:rFonts w:ascii="Arial" w:hAnsi="Arial" w:cs="Arial"/>
         </w:rPr>
       </w:pPr>
-      <w:r>
-        <w:rPr>
-          <w:rFonts w:ascii="Arial" w:hAnsi="Arial" w:cs="Arial"/>
-        </w:rPr>
-        <w:t>DESCRIPCIÓN DEL CÓDIGO</w:t>
-      </w:r>
-    </w:p>
-    <w:p>
-      <w:pPr>
-        <w:rPr>
-          <w:rFonts w:ascii="Arial" w:hAnsi="Arial" w:cs="Arial"/>
-        </w:rPr>
-      </w:pPr>
+    </w:p>
+    <w:p>
+      <w:pPr>
+        <w:tabs>
+          <w:tab w:val="left" w:pos="5490"/>
+        </w:tabs>
+        <w:jc w:val="both"/>
+        <w:rPr>
+          <w:rFonts w:ascii="Arial" w:hAnsi="Arial" w:cs="Arial"/>
+        </w:rPr>
+      </w:pPr>
+      <w:r>
+        <w:rPr>
+          <w:rFonts w:ascii="Arial" w:hAnsi="Arial" w:cs="Arial"/>
+        </w:rPr>
+        <w:tab/>
+      </w:r>
+    </w:p>
+    <w:p>
+      <w:pPr>
+        <w:rPr>
+          <w:rFonts w:ascii="Arial" w:hAnsi="Arial" w:cs="Arial"/>
+        </w:rPr>
+      </w:pPr>
+    </w:p>
+    <w:p>
+      <w:pPr>
+        <w:rPr>
+          <w:rFonts w:ascii="Arial" w:hAnsi="Arial" w:cs="Arial"/>
+        </w:rPr>
+      </w:pPr>
+    </w:p>
+    <w:p>
+      <w:pPr>
+        <w:rPr>
+          <w:rFonts w:ascii="Arial" w:hAnsi="Arial" w:cs="Arial"/>
+        </w:rPr>
+      </w:pPr>
+    </w:p>
+    <w:p>
+      <w:pPr>
+        <w:rPr>
+          <w:rFonts w:ascii="Arial" w:hAnsi="Arial" w:cs="Arial"/>
+          <w:b/>
+        </w:rPr>
+      </w:pPr>
+      <w:r>
+        <w:rPr>
+          <w:rFonts w:ascii="Arial" w:hAnsi="Arial" w:cs="Arial"/>
+          <w:b/>
+        </w:rPr>
+        <w:t>Analizador léxico:</w:t>
+      </w:r>
+    </w:p>
+    <w:p>
+      <w:pPr>
+        <w:rPr>
+          <w:rFonts w:ascii="Arial" w:hAnsi="Arial" w:cs="Arial"/>
+        </w:rPr>
+      </w:pPr>
+      <w:r>
+        <w:rPr>
+          <w:rFonts w:ascii="Arial" w:hAnsi="Arial" w:cs="Arial"/>
+        </w:rPr>
+        <w:t>El analizador léxico ésta dividido entre varios métodos:</w:t>
+      </w:r>
+    </w:p>
+    <w:p>
+      <w:pPr>
+        <w:rPr>
+          <w:rFonts w:ascii="Arial" w:hAnsi="Arial" w:cs="Arial"/>
+        </w:rPr>
+      </w:pPr>
+    </w:p>
+    <w:p>
+      <w:pPr>
+        <w:jc w:val="center"/>
+        <w:rPr>
+          <w:rFonts w:ascii="Arial" w:hAnsi="Arial" w:cs="Arial"/>
+        </w:rPr>
+      </w:pPr>
+      <w:r>
+        <w:rPr>
+          <w:noProof/>
+          <w:lang w:eastAsia="es-MX"/>
+        </w:rPr>
+        <w:drawing>
+          <wp:inline distT="0" distB="0" distL="0" distR="0" wp14:anchorId="0E331B97" wp14:editId="1DE6919C">
+            <wp:extent cx="3190875" cy="1943100"/>
+            <wp:effectExtent l="0" t="0" r="9525" b="0"/>
+            <wp:docPr id="2" name="Imagen 2"/>
+            <wp:cNvGraphicFramePr>
+              <a:graphicFrameLocks xmlns:a="http://schemas.openxmlformats.org/drawingml/2006/main" noChangeAspect="1"/>
+            </wp:cNvGraphicFramePr>
+            <a:graphic xmlns:a="http://schemas.openxmlformats.org/drawingml/2006/main">
+              <a:graphicData uri="http://schemas.openxmlformats.org/drawingml/2006/picture">
+                <pic:pic xmlns:pic="http://schemas.openxmlformats.org/drawingml/2006/picture">
+                  <pic:nvPicPr>
+                    <pic:cNvPr id="1" name=""/>
+                    <pic:cNvPicPr/>
+                  </pic:nvPicPr>
+                  <pic:blipFill rotWithShape="1">
+                    <a:blip r:embed="rId12"/>
+                    <a:srcRect l="25516" t="55559" r="44649" b="12125"/>
+                    <a:stretch/>
+                  </pic:blipFill>
+                  <pic:spPr bwMode="auto">
+                    <a:xfrm>
+                      <a:off x="0" y="0"/>
+                      <a:ext cx="3196089" cy="1946275"/>
+                    </a:xfrm>
+                    <a:prstGeom prst="rect">
+                      <a:avLst/>
+                    </a:prstGeom>
+                    <a:ln>
+                      <a:noFill/>
+                    </a:ln>
+                    <a:extLst>
+                      <a:ext uri="{53640926-AAD7-44D8-BBD7-CCE9431645EC}">
+                        <a14:shadowObscured xmlns:a14="http://schemas.microsoft.com/office/drawing/2010/main"/>
+                      </a:ext>
+                    </a:extLst>
+                  </pic:spPr>
+                </pic:pic>
+              </a:graphicData>
+            </a:graphic>
+          </wp:inline>
+        </w:drawing>
+      </w:r>
+    </w:p>
+    <w:p>
+      <w:pPr>
+        <w:rPr>
+          <w:rFonts w:ascii="Arial" w:hAnsi="Arial" w:cs="Arial"/>
+        </w:rPr>
+      </w:pPr>
+      <w:r>
+        <w:rPr>
+          <w:rFonts w:ascii="Arial" w:hAnsi="Arial" w:cs="Arial"/>
+        </w:rPr>
+        <w:t>El primer método busca algún error léxico de los valores de entrada, además de llenar la tabla de errores léxicos.</w:t>
+      </w:r>
+    </w:p>
+    <w:p>
+      <w:pPr>
+        <w:rPr>
+          <w:rFonts w:ascii="Arial" w:hAnsi="Arial" w:cs="Arial"/>
+        </w:rPr>
+      </w:pPr>
+      <w:r>
+        <w:rPr>
+          <w:rFonts w:ascii="Arial" w:hAnsi="Arial" w:cs="Arial"/>
+        </w:rPr>
+        <w:t>El segundo método llena la tabla con los símbolos correspondientes que se encontraron y la fila en la que se encontró.</w:t>
+      </w:r>
+    </w:p>
+    <w:p>
+      <w:pPr>
+        <w:rPr>
+          <w:rFonts w:ascii="Arial" w:hAnsi="Arial" w:cs="Arial"/>
+        </w:rPr>
+      </w:pPr>
+      <w:r>
+        <w:rPr>
+          <w:rFonts w:ascii="Arial" w:hAnsi="Arial" w:cs="Arial"/>
+        </w:rPr>
+        <w:t>El tercer método analiza todos los valores de entrada por fila e invoca los otros métodos previamente mencionados:</w:t>
+      </w:r>
+    </w:p>
+    <w:p>
+      <w:pPr>
+        <w:rPr>
+          <w:rFonts w:ascii="Arial" w:hAnsi="Arial" w:cs="Arial"/>
+        </w:rPr>
+      </w:pPr>
+    </w:p>
+    <w:p>
+      <w:pPr>
+        <w:jc w:val="center"/>
+        <w:rPr>
+          <w:rFonts w:ascii="Arial" w:hAnsi="Arial" w:cs="Arial"/>
+        </w:rPr>
+      </w:pPr>
+      <w:r>
+        <w:rPr>
+          <w:noProof/>
+          <w:lang w:eastAsia="es-MX"/>
+        </w:rPr>
+        <w:drawing>
+          <wp:inline distT="0" distB="0" distL="0" distR="0" wp14:anchorId="63C9F6F2" wp14:editId="7EB5A985">
+            <wp:extent cx="3895725" cy="1143000"/>
+            <wp:effectExtent l="0" t="0" r="9525" b="0"/>
+            <wp:docPr id="3" name="Imagen 3"/>
+            <wp:cNvGraphicFramePr>
+              <a:graphicFrameLocks xmlns:a="http://schemas.openxmlformats.org/drawingml/2006/main" noChangeAspect="1"/>
+            </wp:cNvGraphicFramePr>
+            <a:graphic xmlns:a="http://schemas.openxmlformats.org/drawingml/2006/main">
+              <a:graphicData uri="http://schemas.openxmlformats.org/drawingml/2006/picture">
+                <pic:pic xmlns:pic="http://schemas.openxmlformats.org/drawingml/2006/picture">
+                  <pic:nvPicPr>
+                    <pic:cNvPr id="1" name=""/>
+                    <pic:cNvPicPr/>
+                  </pic:nvPicPr>
+                  <pic:blipFill rotWithShape="1">
+                    <a:blip r:embed="rId13"/>
+                    <a:srcRect l="25969" t="34414" r="33441" b="44404"/>
+                    <a:stretch/>
+                  </pic:blipFill>
+                  <pic:spPr bwMode="auto">
+                    <a:xfrm>
+                      <a:off x="0" y="0"/>
+                      <a:ext cx="3900418" cy="1144377"/>
+                    </a:xfrm>
+                    <a:prstGeom prst="rect">
+                      <a:avLst/>
+                    </a:prstGeom>
+                    <a:ln>
+                      <a:noFill/>
+                    </a:ln>
+                    <a:extLst>
+                      <a:ext uri="{53640926-AAD7-44D8-BBD7-CCE9431645EC}">
+                        <a14:shadowObscured xmlns:a14="http://schemas.microsoft.com/office/drawing/2010/main"/>
+                      </a:ext>
+                    </a:extLst>
+                  </pic:spPr>
+                </pic:pic>
+              </a:graphicData>
+            </a:graphic>
+          </wp:inline>
+        </w:drawing>
+      </w:r>
+    </w:p>
+    <w:p>
+      <w:pPr>
+        <w:jc w:val="both"/>
+        <w:rPr>
+          <w:rFonts w:ascii="Arial" w:hAnsi="Arial" w:cs="Arial"/>
+        </w:rPr>
+      </w:pPr>
+      <w:r>
+        <w:rPr>
+          <w:rFonts w:ascii="Arial" w:hAnsi="Arial" w:cs="Arial"/>
+        </w:rPr>
+        <w:t xml:space="preserve">Gracias al método </w:t>
+      </w:r>
+      <w:r>
+        <w:rPr>
+          <w:rFonts w:ascii="Arial" w:hAnsi="Arial" w:cs="Arial"/>
+          <w:i/>
+        </w:rPr>
+        <w:t xml:space="preserve">llenarTablaLexico, </w:t>
+      </w:r>
+      <w:r>
+        <w:rPr>
+          <w:rFonts w:ascii="Arial" w:hAnsi="Arial" w:cs="Arial"/>
+        </w:rPr>
+        <w:t>se envía como parámetro al m</w:t>
+      </w:r>
+      <w:r>
+        <w:rPr>
+          <w:rFonts w:ascii="Arial" w:hAnsi="Arial" w:cs="Arial"/>
+        </w:rPr>
+        <w:t xml:space="preserve">étodo </w:t>
+      </w:r>
+      <w:r>
+        <w:rPr>
+          <w:rFonts w:ascii="Arial" w:hAnsi="Arial" w:cs="Arial"/>
+          <w:i/>
+        </w:rPr>
+        <w:t>analizadorSintactico</w:t>
+      </w:r>
+      <w:r>
+        <w:rPr>
+          <w:rFonts w:ascii="Arial" w:hAnsi="Arial" w:cs="Arial"/>
+        </w:rPr>
+        <w:t>, el cual se encarga de verificar la consistencia de la expresión.</w:t>
+      </w:r>
+    </w:p>
+    <w:p>
+      <w:pPr>
+        <w:jc w:val="both"/>
+        <w:rPr>
+          <w:rFonts w:ascii="Arial" w:hAnsi="Arial" w:cs="Arial"/>
+        </w:rPr>
+      </w:pPr>
+    </w:p>
+    <w:p>
+      <w:pPr>
+        <w:jc w:val="both"/>
+        <w:rPr>
+          <w:rFonts w:ascii="Arial" w:hAnsi="Arial" w:cs="Arial"/>
+        </w:rPr>
+      </w:pPr>
+    </w:p>
+    <w:p>
+      <w:pPr>
+        <w:jc w:val="both"/>
+        <w:rPr>
+          <w:rFonts w:ascii="Arial" w:hAnsi="Arial" w:cs="Arial"/>
+        </w:rPr>
+      </w:pPr>
+      <w:r>
+        <w:rPr>
+          <w:rFonts w:ascii="Arial" w:hAnsi="Arial" w:cs="Arial"/>
+        </w:rPr>
+        <w:t>ANALIZADOR SINTACTICO</w:t>
+      </w:r>
+    </w:p>
+    <w:p>
+      <w:pPr>
+        <w:jc w:val="both"/>
+        <w:rPr>
+          <w:rFonts w:ascii="Arial" w:hAnsi="Arial" w:cs="Arial"/>
+        </w:rPr>
+      </w:pPr>
+      <w:r>
+        <w:rPr>
+          <w:rFonts w:ascii="Arial" w:hAnsi="Arial" w:cs="Arial"/>
+        </w:rPr>
+        <w:t xml:space="preserve">Al igual que el léxico, está dividido en varios métodos: </w:t>
+      </w:r>
+    </w:p>
+    <w:p>
+      <w:pPr>
+        <w:jc w:val="both"/>
+        <w:rPr>
+          <w:rFonts w:ascii="Arial" w:hAnsi="Arial" w:cs="Arial"/>
+        </w:rPr>
+      </w:pPr>
+      <w:r>
+        <w:rPr>
+          <w:noProof/>
+          <w:lang w:eastAsia="es-MX"/>
+        </w:rPr>
+        <w:drawing>
+          <wp:inline distT="0" distB="0" distL="0" distR="0" wp14:anchorId="23A4D6AC" wp14:editId="1E7501DC">
+            <wp:extent cx="5295900" cy="3631474"/>
+            <wp:effectExtent l="0" t="0" r="0" b="7620"/>
+            <wp:docPr id="4" name="Imagen 4"/>
+            <wp:cNvGraphicFramePr>
+              <a:graphicFrameLocks xmlns:a="http://schemas.openxmlformats.org/drawingml/2006/main" noChangeAspect="1"/>
+            </wp:cNvGraphicFramePr>
+            <a:graphic xmlns:a="http://schemas.openxmlformats.org/drawingml/2006/main">
+              <a:graphicData uri="http://schemas.openxmlformats.org/drawingml/2006/picture">
+                <pic:pic xmlns:pic="http://schemas.openxmlformats.org/drawingml/2006/picture">
+                  <pic:nvPicPr>
+                    <pic:cNvPr id="1" name=""/>
+                    <pic:cNvPicPr/>
+                  </pic:nvPicPr>
+                  <pic:blipFill rotWithShape="1">
+                    <a:blip r:embed="rId14"/>
+                    <a:srcRect l="25119" t="11773" r="15479" b="15778"/>
+                    <a:stretch/>
+                  </pic:blipFill>
+                  <pic:spPr bwMode="auto">
+                    <a:xfrm>
+                      <a:off x="0" y="0"/>
+                      <a:ext cx="5299600" cy="3634011"/>
+                    </a:xfrm>
+                    <a:prstGeom prst="rect">
+                      <a:avLst/>
+                    </a:prstGeom>
+                    <a:ln>
+                      <a:noFill/>
+                    </a:ln>
+                    <a:extLst>
+                      <a:ext uri="{53640926-AAD7-44D8-BBD7-CCE9431645EC}">
+                        <a14:shadowObscured xmlns:a14="http://schemas.microsoft.com/office/drawing/2010/main"/>
+                      </a:ext>
+                    </a:extLst>
+                  </pic:spPr>
+                </pic:pic>
+              </a:graphicData>
+            </a:graphic>
+          </wp:inline>
+        </w:drawing>
+      </w:r>
+    </w:p>
+    <w:p>
+      <w:pPr>
+        <w:jc w:val="both"/>
+        <w:rPr>
+          <w:rFonts w:ascii="Arial" w:hAnsi="Arial" w:cs="Arial"/>
+        </w:rPr>
+      </w:pPr>
+      <w:r>
+        <w:rPr>
+          <w:rFonts w:ascii="Arial" w:hAnsi="Arial" w:cs="Arial"/>
+        </w:rPr>
+        <w:t xml:space="preserve">Se utiliza una tabla sintáctica para determinar el recorrido de los lexemas. </w:t>
+      </w:r>
+    </w:p>
+    <w:p>
+      <w:pPr>
+        <w:jc w:val="both"/>
+        <w:rPr>
+          <w:rFonts w:ascii="Arial" w:hAnsi="Arial" w:cs="Arial"/>
+        </w:rPr>
+      </w:pPr>
+      <w:r>
+        <w:rPr>
+          <w:rFonts w:ascii="Arial" w:hAnsi="Arial" w:cs="Arial"/>
+        </w:rPr>
+        <w:t xml:space="preserve">El método analizadorSintactico se encarga de verificar si el camino de la expresión que es dada por el analizador léxico es </w:t>
+      </w:r>
+      <w:r>
+        <w:rPr>
+          <w:rFonts w:ascii="Arial" w:hAnsi="Arial" w:cs="Arial"/>
+        </w:rPr>
+        <w:t>correcto. Si existe algún error en el léxico el analizador sintáctico no se ejecuta hasta que el léxico sea correcto. El resultado se guarda en el arreglo éxito_sintacticos y si se encontró un error en el sintáctico se guarda en el arreglo errores_sintacticos.</w:t>
+      </w:r>
+    </w:p>
+    <w:p>
+      <w:pPr>
+        <w:jc w:val="both"/>
+        <w:rPr>
+          <w:rFonts w:ascii="Arial" w:hAnsi="Arial" w:cs="Arial"/>
+        </w:rPr>
+      </w:pPr>
+    </w:p>
+    <w:p>
+      <w:pPr>
+        <w:jc w:val="both"/>
+        <w:rPr>
+          <w:rFonts w:ascii="Arial" w:hAnsi="Arial" w:cs="Arial"/>
+          <w:b/>
+        </w:rPr>
+      </w:pPr>
+      <w:r>
+        <w:rPr>
+          <w:rFonts w:ascii="Arial" w:hAnsi="Arial" w:cs="Arial"/>
+          <w:b/>
+        </w:rPr>
+        <w:t>ANALIZADOR SEMANTICO</w:t>
+      </w:r>
+    </w:p>
+    <w:p>
+      <w:pPr>
+        <w:jc w:val="both"/>
+        <w:rPr>
+          <w:rFonts w:ascii="Arial" w:hAnsi="Arial" w:cs="Arial"/>
+        </w:rPr>
+      </w:pPr>
+      <w:r>
+        <w:rPr>
+          <w:rFonts w:ascii="Arial" w:hAnsi="Arial" w:cs="Arial"/>
+        </w:rPr>
+        <w:t>El analizador semántico esta dividido en varias fases, dependiendo de los errores que pueden ocurrir y la asignación del valor de los identificadores. Sólo funciona esta fase si la fase del sintáctico es correcta.</w:t>
+      </w:r>
+    </w:p>
+    <w:p>
+      <w:pPr>
+        <w:jc w:val="center"/>
+        <w:rPr>
+          <w:rFonts w:ascii="Arial" w:hAnsi="Arial" w:cs="Arial"/>
+        </w:rPr>
+      </w:pPr>
+      <w:r>
+        <w:rPr>
+          <w:noProof/>
+          <w:lang w:eastAsia="es-MX"/>
+        </w:rPr>
+        <w:lastRenderedPageBreak/>
+        <w:drawing>
+          <wp:inline distT="0" distB="0" distL="0" distR="0" wp14:anchorId="624B615D" wp14:editId="35573FC9">
+            <wp:extent cx="5448300" cy="2912022"/>
+            <wp:effectExtent l="0" t="0" r="0" b="3175"/>
+            <wp:docPr id="5" name="Imagen 5"/>
+            <wp:cNvGraphicFramePr>
+              <a:graphicFrameLocks xmlns:a="http://schemas.openxmlformats.org/drawingml/2006/main" noChangeAspect="1"/>
+            </wp:cNvGraphicFramePr>
+            <a:graphic xmlns:a="http://schemas.openxmlformats.org/drawingml/2006/main">
+              <a:graphicData uri="http://schemas.openxmlformats.org/drawingml/2006/picture">
+                <pic:pic xmlns:pic="http://schemas.openxmlformats.org/drawingml/2006/picture">
+                  <pic:nvPicPr>
+                    <pic:cNvPr id="1" name=""/>
+                    <pic:cNvPicPr/>
+                  </pic:nvPicPr>
+                  <pic:blipFill rotWithShape="1">
+                    <a:blip r:embed="rId15"/>
+                    <a:srcRect l="25797" t="18113" r="5296" b="16381"/>
+                    <a:stretch/>
+                  </pic:blipFill>
+                  <pic:spPr bwMode="auto">
+                    <a:xfrm>
+                      <a:off x="0" y="0"/>
+                      <a:ext cx="5451833" cy="2913910"/>
+                    </a:xfrm>
+                    <a:prstGeom prst="rect">
+                      <a:avLst/>
+                    </a:prstGeom>
+                    <a:ln>
+                      <a:noFill/>
+                    </a:ln>
+                    <a:extLst>
+                      <a:ext uri="{53640926-AAD7-44D8-BBD7-CCE9431645EC}">
+                        <a14:shadowObscured xmlns:a14="http://schemas.microsoft.com/office/drawing/2010/main"/>
+                      </a:ext>
+                    </a:extLst>
+                  </pic:spPr>
+                </pic:pic>
+              </a:graphicData>
+            </a:graphic>
+          </wp:inline>
+        </w:drawing>
+      </w:r>
+    </w:p>
+    <w:p>
+      <w:pPr>
+        <w:rPr>
+          <w:rFonts w:ascii="Arial" w:hAnsi="Arial" w:cs="Arial"/>
+        </w:rPr>
+      </w:pPr>
+      <w:r>
+        <w:rPr>
+          <w:rFonts w:ascii="Arial" w:hAnsi="Arial" w:cs="Arial"/>
+        </w:rPr>
+        <w:t>La primera condición limita la forma en que la expresión debe estar formada. Si por alguna razón empieza con un identificador y le sigue una coma, marca un error en el sintáctico y si la primera oración no empieza con palabra reservada, de igual manera marca error, es por ello que siempre se debe inicializar la variable de esta manera:</w:t>
+      </w:r>
+    </w:p>
+    <w:p>
+      <w:pPr>
+        <w:jc w:val="center"/>
+        <w:rPr>
+          <w:rFonts w:ascii="Arial" w:hAnsi="Arial" w:cs="Arial"/>
+        </w:rPr>
+      </w:pPr>
+      <w:r>
+        <w:rPr>
+          <w:noProof/>
+          <w:lang w:eastAsia="es-MX"/>
+        </w:rPr>
+        <w:drawing>
+          <wp:inline distT="0" distB="0" distL="0" distR="0" wp14:anchorId="7A30085E" wp14:editId="769CD1B5">
+            <wp:extent cx="2911337" cy="704850"/>
+            <wp:effectExtent l="0" t="0" r="3810" b="0"/>
+            <wp:docPr id="6" name="Imagen 6"/>
+            <wp:cNvGraphicFramePr>
+              <a:graphicFrameLocks xmlns:a="http://schemas.openxmlformats.org/drawingml/2006/main" noChangeAspect="1"/>
+            </wp:cNvGraphicFramePr>
+            <a:graphic xmlns:a="http://schemas.openxmlformats.org/drawingml/2006/main">
+              <a:graphicData uri="http://schemas.openxmlformats.org/drawingml/2006/picture">
+                <pic:pic xmlns:pic="http://schemas.openxmlformats.org/drawingml/2006/picture">
+                  <pic:nvPicPr>
+                    <pic:cNvPr id="1" name=""/>
+                    <pic:cNvPicPr/>
+                  </pic:nvPicPr>
+                  <pic:blipFill rotWithShape="1">
+                    <a:blip r:embed="rId16"/>
+                    <a:srcRect t="51017" r="83876" b="42040"/>
+                    <a:stretch/>
+                  </pic:blipFill>
+                  <pic:spPr bwMode="auto">
+                    <a:xfrm>
+                      <a:off x="0" y="0"/>
+                      <a:ext cx="2914601" cy="705640"/>
+                    </a:xfrm>
+                    <a:prstGeom prst="rect">
+                      <a:avLst/>
+                    </a:prstGeom>
+                    <a:ln>
+                      <a:noFill/>
+                    </a:ln>
+                    <a:extLst>
+                      <a:ext uri="{53640926-AAD7-44D8-BBD7-CCE9431645EC}">
+                        <a14:shadowObscured xmlns:a14="http://schemas.microsoft.com/office/drawing/2010/main"/>
+                      </a:ext>
+                    </a:extLst>
+                  </pic:spPr>
+                </pic:pic>
+              </a:graphicData>
+            </a:graphic>
+          </wp:inline>
+        </w:drawing>
+      </w:r>
+    </w:p>
+    <w:p>
+      <w:pPr>
+        <w:rPr>
+          <w:rFonts w:ascii="Arial" w:hAnsi="Arial" w:cs="Arial"/>
+        </w:rPr>
+      </w:pPr>
+      <w:r>
+        <w:rPr>
+          <w:rFonts w:ascii="Arial" w:hAnsi="Arial" w:cs="Arial"/>
+        </w:rPr>
+        <w:t>En el primer ciclo for se le da el valor a la constante dependiendo del token que identificó (en el analizador léxico devuelve un objeto por cada lexema, por lo que el valor del identificador recae en una condición que verifica si es float o entero).</w:t>
+      </w:r>
+    </w:p>
+    <w:p>
+      <w:pPr>
+        <w:jc w:val="center"/>
+        <w:rPr>
+          <w:rFonts w:ascii="Arial" w:hAnsi="Arial" w:cs="Arial"/>
+        </w:rPr>
+      </w:pPr>
+      <w:r>
+        <w:rPr>
+          <w:noProof/>
+          <w:lang w:eastAsia="es-MX"/>
+        </w:rPr>
+        <w:drawing>
+          <wp:inline distT="0" distB="0" distL="0" distR="0" wp14:anchorId="76156DE4" wp14:editId="3A604870">
+            <wp:extent cx="3396537" cy="1647825"/>
+            <wp:effectExtent l="0" t="0" r="0" b="0"/>
+            <wp:docPr id="7" name="Imagen 7"/>
+            <wp:cNvGraphicFramePr>
+              <a:graphicFrameLocks xmlns:a="http://schemas.openxmlformats.org/drawingml/2006/main" noChangeAspect="1"/>
+            </wp:cNvGraphicFramePr>
+            <a:graphic xmlns:a="http://schemas.openxmlformats.org/drawingml/2006/main">
+              <a:graphicData uri="http://schemas.openxmlformats.org/drawingml/2006/picture">
+                <pic:pic xmlns:pic="http://schemas.openxmlformats.org/drawingml/2006/picture">
+                  <pic:nvPicPr>
+                    <pic:cNvPr id="1" name=""/>
+                    <pic:cNvPicPr/>
+                  </pic:nvPicPr>
+                  <pic:blipFill rotWithShape="1">
+                    <a:blip r:embed="rId17"/>
+                    <a:srcRect l="30041" t="40149" r="35676" b="30268"/>
+                    <a:stretch/>
+                  </pic:blipFill>
+                  <pic:spPr bwMode="auto">
+                    <a:xfrm>
+                      <a:off x="0" y="0"/>
+                      <a:ext cx="3403903" cy="1651399"/>
+                    </a:xfrm>
+                    <a:prstGeom prst="rect">
+                      <a:avLst/>
+                    </a:prstGeom>
+                    <a:ln>
+                      <a:noFill/>
+                    </a:ln>
+                    <a:extLst>
+                      <a:ext uri="{53640926-AAD7-44D8-BBD7-CCE9431645EC}">
+                        <a14:shadowObscured xmlns:a14="http://schemas.microsoft.com/office/drawing/2010/main"/>
+                      </a:ext>
+                    </a:extLst>
+                  </pic:spPr>
+                </pic:pic>
+              </a:graphicData>
+            </a:graphic>
+          </wp:inline>
+        </w:drawing>
+      </w:r>
+    </w:p>
+    <w:p>
+      <w:pPr>
+        <w:jc w:val="center"/>
+        <w:rPr>
+          <w:rFonts w:ascii="Arial" w:hAnsi="Arial" w:cs="Arial"/>
+        </w:rPr>
+      </w:pPr>
+    </w:p>
+    <w:p>
+      <w:pPr>
+        <w:rPr>
+          <w:rFonts w:ascii="Arial" w:hAnsi="Arial" w:cs="Arial"/>
+        </w:rPr>
+      </w:pPr>
+      <w:r>
+        <w:rPr>
+          <w:rFonts w:ascii="Arial" w:hAnsi="Arial" w:cs="Arial"/>
+        </w:rPr>
+        <w:t xml:space="preserve">El siguiente ciclo for determina si por alguna razón la sintaxis </w:t>
+      </w:r>
+      <w:r>
+        <w:rPr>
+          <w:rFonts w:ascii="Arial" w:hAnsi="Arial" w:cs="Arial"/>
+          <w:i/>
+        </w:rPr>
+        <w:t>PALABRA_RESERVADA IDENTIFICADOR</w:t>
+      </w:r>
+      <w:r>
+        <w:rPr>
+          <w:rFonts w:ascii="Arial" w:hAnsi="Arial" w:cs="Arial"/>
+        </w:rPr>
+        <w:t xml:space="preserve"> está constituida por </w:t>
+      </w:r>
+      <w:r>
+        <w:rPr>
+          <w:rFonts w:ascii="Arial" w:hAnsi="Arial" w:cs="Arial"/>
+          <w:i/>
+        </w:rPr>
+        <w:t>PALABRA_RESERVADA CONSTANTE</w:t>
+      </w:r>
+      <w:r>
+        <w:rPr>
+          <w:rFonts w:ascii="Arial" w:hAnsi="Arial" w:cs="Arial"/>
+        </w:rPr>
+        <w:t xml:space="preserve"> marque un error:</w:t>
+      </w:r>
+    </w:p>
+    <w:p>
+      <w:pPr>
+        <w:jc w:val="center"/>
+        <w:rPr>
+          <w:rFonts w:ascii="Arial" w:hAnsi="Arial" w:cs="Arial"/>
+        </w:rPr>
+      </w:pPr>
+      <w:r>
+        <w:rPr>
+          <w:noProof/>
+          <w:lang w:eastAsia="es-MX"/>
+        </w:rPr>
+        <w:lastRenderedPageBreak/>
+        <w:drawing>
+          <wp:inline distT="0" distB="0" distL="0" distR="0" wp14:anchorId="2872E96A" wp14:editId="438BA56F">
+            <wp:extent cx="5112143" cy="1447800"/>
+            <wp:effectExtent l="0" t="0" r="0" b="0"/>
+            <wp:docPr id="9" name="Imagen 9"/>
+            <wp:cNvGraphicFramePr>
+              <a:graphicFrameLocks xmlns:a="http://schemas.openxmlformats.org/drawingml/2006/main" noChangeAspect="1"/>
+            </wp:cNvGraphicFramePr>
+            <a:graphic xmlns:a="http://schemas.openxmlformats.org/drawingml/2006/main">
+              <a:graphicData uri="http://schemas.openxmlformats.org/drawingml/2006/picture">
+                <pic:pic xmlns:pic="http://schemas.openxmlformats.org/drawingml/2006/picture">
+                  <pic:nvPicPr>
+                    <pic:cNvPr id="1" name=""/>
+                    <pic:cNvPicPr/>
+                  </pic:nvPicPr>
+                  <pic:blipFill rotWithShape="1">
+                    <a:blip r:embed="rId18"/>
+                    <a:srcRect l="28683" t="26263" r="3598" b="39626"/>
+                    <a:stretch/>
+                  </pic:blipFill>
+                  <pic:spPr bwMode="auto">
+                    <a:xfrm>
+                      <a:off x="0" y="0"/>
+                      <a:ext cx="5115629" cy="1448787"/>
+                    </a:xfrm>
+                    <a:prstGeom prst="rect">
+                      <a:avLst/>
+                    </a:prstGeom>
+                    <a:ln>
+                      <a:noFill/>
+                    </a:ln>
+                    <a:extLst>
+                      <a:ext uri="{53640926-AAD7-44D8-BBD7-CCE9431645EC}">
+                        <a14:shadowObscured xmlns:a14="http://schemas.microsoft.com/office/drawing/2010/main"/>
+                      </a:ext>
+                    </a:extLst>
+                  </pic:spPr>
+                </pic:pic>
+              </a:graphicData>
+            </a:graphic>
+          </wp:inline>
+        </w:drawing>
+      </w:r>
+    </w:p>
+    <w:p>
+      <w:pPr>
+        <w:rPr>
+          <w:rFonts w:ascii="Arial" w:hAnsi="Arial" w:cs="Arial"/>
+        </w:rPr>
+      </w:pPr>
+    </w:p>
+    <w:p>
+      <w:pPr>
+        <w:rPr>
+          <w:rFonts w:ascii="Arial" w:hAnsi="Arial" w:cs="Arial"/>
+        </w:rPr>
+      </w:pPr>
+      <w:r>
+        <w:rPr>
+          <w:rFonts w:ascii="Arial" w:hAnsi="Arial" w:cs="Arial"/>
+        </w:rPr>
+        <w:t>Lo siguiente es verificar si existe una fila con la sintaxis PALABRA_RESERVADA IDENTIFICADOR IGUALACION CONSTANTE PUNTOYCOMA, se asigne el tipo de dato al identificador, de lo contrario marque un mensaje de error:</w:t>
+      </w:r>
+    </w:p>
+    <w:p>
+      <w:pPr>
+        <w:jc w:val="center"/>
+        <w:rPr>
+          <w:rFonts w:ascii="Arial" w:hAnsi="Arial" w:cs="Arial"/>
+        </w:rPr>
+      </w:pPr>
+      <w:r>
+        <w:rPr>
+          <w:noProof/>
+          <w:lang w:eastAsia="es-MX"/>
+        </w:rPr>
+        <w:drawing>
+          <wp:inline distT="0" distB="0" distL="0" distR="0" wp14:anchorId="67A2B0B3" wp14:editId="2B5EA079">
+            <wp:extent cx="6102849" cy="3086100"/>
+            <wp:effectExtent l="0" t="0" r="0" b="0"/>
+            <wp:docPr id="10" name="Imagen 10"/>
+            <wp:cNvGraphicFramePr>
+              <a:graphicFrameLocks xmlns:a="http://schemas.openxmlformats.org/drawingml/2006/main" noChangeAspect="1"/>
+            </wp:cNvGraphicFramePr>
+            <a:graphic xmlns:a="http://schemas.openxmlformats.org/drawingml/2006/main">
+              <a:graphicData uri="http://schemas.openxmlformats.org/drawingml/2006/picture">
+                <pic:pic xmlns:pic="http://schemas.openxmlformats.org/drawingml/2006/picture">
+                  <pic:nvPicPr>
+                    <pic:cNvPr id="1" name=""/>
+                    <pic:cNvPicPr/>
+                  </pic:nvPicPr>
+                  <pic:blipFill rotWithShape="1">
+                    <a:blip r:embed="rId19"/>
+                    <a:srcRect l="8826" t="11471" r="1562" b="7929"/>
+                    <a:stretch/>
+                  </pic:blipFill>
+                  <pic:spPr bwMode="auto">
+                    <a:xfrm>
+                      <a:off x="0" y="0"/>
+                      <a:ext cx="6106039" cy="3087713"/>
+                    </a:xfrm>
+                    <a:prstGeom prst="rect">
+                      <a:avLst/>
+                    </a:prstGeom>
+                    <a:ln>
+                      <a:noFill/>
+                    </a:ln>
+                    <a:extLst>
+                      <a:ext uri="{53640926-AAD7-44D8-BBD7-CCE9431645EC}">
+                        <a14:shadowObscured xmlns:a14="http://schemas.microsoft.com/office/drawing/2010/main"/>
+                      </a:ext>
+                    </a:extLst>
+                  </pic:spPr>
+                </pic:pic>
+              </a:graphicData>
+            </a:graphic>
+          </wp:inline>
+        </w:drawing>
+      </w:r>
+    </w:p>
+    <w:p>
+      <w:pPr>
+        <w:jc w:val="center"/>
+        <w:rPr>
+          <w:rFonts w:ascii="Arial" w:hAnsi="Arial" w:cs="Arial"/>
+        </w:rPr>
+      </w:pPr>
+      <w:r>
+        <w:rPr>
+          <w:noProof/>
+          <w:lang w:eastAsia="es-MX"/>
+        </w:rPr>
+        <w:drawing>
+          <wp:inline distT="0" distB="0" distL="0" distR="0" wp14:anchorId="62AD9ABA" wp14:editId="11C24C74">
+            <wp:extent cx="2118277" cy="523875"/>
+            <wp:effectExtent l="0" t="0" r="0" b="0"/>
+            <wp:docPr id="11" name="Imagen 11"/>
+            <wp:cNvGraphicFramePr>
+              <a:graphicFrameLocks xmlns:a="http://schemas.openxmlformats.org/drawingml/2006/main" noChangeAspect="1"/>
+            </wp:cNvGraphicFramePr>
+            <a:graphic xmlns:a="http://schemas.openxmlformats.org/drawingml/2006/main">
+              <a:graphicData uri="http://schemas.openxmlformats.org/drawingml/2006/picture">
+                <pic:pic xmlns:pic="http://schemas.openxmlformats.org/drawingml/2006/picture">
+                  <pic:nvPicPr>
+                    <pic:cNvPr id="1" name=""/>
+                    <pic:cNvPicPr/>
+                  </pic:nvPicPr>
+                  <pic:blipFill rotWithShape="1">
+                    <a:blip r:embed="rId20"/>
+                    <a:srcRect l="1188" t="50413" r="83028" b="42644"/>
+                    <a:stretch/>
+                  </pic:blipFill>
+                  <pic:spPr bwMode="auto">
+                    <a:xfrm>
+                      <a:off x="0" y="0"/>
+                      <a:ext cx="2120220" cy="524355"/>
+                    </a:xfrm>
+                    <a:prstGeom prst="rect">
+                      <a:avLst/>
+                    </a:prstGeom>
+                    <a:ln>
+                      <a:noFill/>
+                    </a:ln>
+                    <a:extLst>
+                      <a:ext uri="{53640926-AAD7-44D8-BBD7-CCE9431645EC}">
+                        <a14:shadowObscured xmlns:a14="http://schemas.microsoft.com/office/drawing/2010/main"/>
+                      </a:ext>
+                    </a:extLst>
+                  </pic:spPr>
+                </pic:pic>
+              </a:graphicData>
+            </a:graphic>
+          </wp:inline>
+        </w:drawing>
+      </w:r>
+    </w:p>
+    <w:p>
+      <w:pPr>
+        <w:jc w:val="center"/>
+        <w:rPr>
+          <w:rFonts w:ascii="Arial" w:hAnsi="Arial" w:cs="Arial"/>
+        </w:rPr>
+      </w:pPr>
+    </w:p>
+    <w:p>
+      <w:pPr>
+        <w:rPr>
+          <w:rFonts w:ascii="Arial" w:hAnsi="Arial" w:cs="Arial"/>
+        </w:rPr>
+      </w:pPr>
+      <w:r>
+        <w:rPr>
+          <w:rFonts w:ascii="Arial" w:hAnsi="Arial" w:cs="Arial"/>
+        </w:rPr>
+        <w:t xml:space="preserve">Después sigue verificar si en alguna expresión el identificador ya ha sido inicializado como el caso de: </w:t>
+      </w:r>
+    </w:p>
+    <w:p>
+      <w:pPr>
+        <w:jc w:val="center"/>
+        <w:rPr>
+          <w:rFonts w:ascii="Arial" w:hAnsi="Arial" w:cs="Arial"/>
+        </w:rPr>
+      </w:pPr>
+      <w:r>
+        <w:rPr>
+          <w:noProof/>
+          <w:lang w:eastAsia="es-MX"/>
+        </w:rPr>
+        <w:drawing>
+          <wp:inline distT="0" distB="0" distL="0" distR="0" wp14:anchorId="730CF718" wp14:editId="0B8DDB5A">
+            <wp:extent cx="2259466" cy="781050"/>
+            <wp:effectExtent l="0" t="0" r="7620" b="0"/>
+            <wp:docPr id="12" name="Imagen 12"/>
+            <wp:cNvGraphicFramePr>
+              <a:graphicFrameLocks xmlns:a="http://schemas.openxmlformats.org/drawingml/2006/main" noChangeAspect="1"/>
+            </wp:cNvGraphicFramePr>
+            <a:graphic xmlns:a="http://schemas.openxmlformats.org/drawingml/2006/main">
+              <a:graphicData uri="http://schemas.openxmlformats.org/drawingml/2006/picture">
+                <pic:pic xmlns:pic="http://schemas.openxmlformats.org/drawingml/2006/picture">
+                  <pic:nvPicPr>
+                    <pic:cNvPr id="1" name=""/>
+                    <pic:cNvPicPr/>
+                  </pic:nvPicPr>
+                  <pic:blipFill rotWithShape="1">
+                    <a:blip r:embed="rId21"/>
+                    <a:srcRect t="50714" r="86253" b="40833"/>
+                    <a:stretch/>
+                  </pic:blipFill>
+                  <pic:spPr bwMode="auto">
+                    <a:xfrm>
+                      <a:off x="0" y="0"/>
+                      <a:ext cx="2262989" cy="782268"/>
+                    </a:xfrm>
+                    <a:prstGeom prst="rect">
+                      <a:avLst/>
+                    </a:prstGeom>
+                    <a:ln>
+                      <a:noFill/>
+                    </a:ln>
+                    <a:extLst>
+                      <a:ext uri="{53640926-AAD7-44D8-BBD7-CCE9431645EC}">
+                        <a14:shadowObscured xmlns:a14="http://schemas.microsoft.com/office/drawing/2010/main"/>
+                      </a:ext>
+                    </a:extLst>
+                  </pic:spPr>
+                </pic:pic>
+              </a:graphicData>
+            </a:graphic>
+          </wp:inline>
+        </w:drawing>
+      </w:r>
+    </w:p>
+    <w:p>
+      <w:pPr>
+        <w:rPr>
+          <w:rFonts w:ascii="Arial" w:hAnsi="Arial" w:cs="Arial"/>
+        </w:rPr>
+      </w:pPr>
+      <w:r>
+        <w:rPr>
+          <w:rFonts w:ascii="Arial" w:hAnsi="Arial" w:cs="Arial"/>
+        </w:rPr>
+        <w:t xml:space="preserve">Mediante el método </w:t>
+      </w:r>
+      <w:r>
+        <w:rPr>
+          <w:rFonts w:ascii="Arial" w:hAnsi="Arial" w:cs="Arial"/>
+          <w:i/>
+        </w:rPr>
+        <w:t>buscarSimbolo,</w:t>
+      </w:r>
+      <w:r>
+        <w:rPr>
+          <w:rFonts w:ascii="Arial" w:hAnsi="Arial" w:cs="Arial"/>
+        </w:rPr>
+        <w:t xml:space="preserve"> el cual tiene de argumentos el identificador que no tiene un tipo de dato establecido y la tabla de símbolos, busca si existe ese lexema en la </w:t>
+      </w:r>
+      <w:r>
+        <w:rPr>
+          <w:rFonts w:ascii="Arial" w:hAnsi="Arial" w:cs="Arial"/>
+        </w:rPr>
+        <w:lastRenderedPageBreak/>
+        <w:t xml:space="preserve">tabla de símbolos, si es así le otorga el valor a la variable que está inicializada. Si no está en la tabla de símbolos, significa que no estaba inicializada por lo que marca el error correspondiente: </w:t>
+      </w:r>
+    </w:p>
+    <w:p>
+      <w:pPr>
+        <w:jc w:val="center"/>
+        <w:rPr>
+          <w:rFonts w:ascii="Arial" w:hAnsi="Arial" w:cs="Arial"/>
+        </w:rPr>
+      </w:pPr>
+      <w:r>
+        <w:rPr>
+          <w:noProof/>
+          <w:lang w:eastAsia="es-MX"/>
+        </w:rPr>
+        <w:drawing>
+          <wp:inline distT="0" distB="0" distL="0" distR="0" wp14:anchorId="0AEC2506" wp14:editId="2F90F286">
+            <wp:extent cx="3810000" cy="3122706"/>
+            <wp:effectExtent l="0" t="0" r="0" b="1905"/>
+            <wp:docPr id="13" name="Imagen 13"/>
+            <wp:cNvGraphicFramePr>
+              <a:graphicFrameLocks xmlns:a="http://schemas.openxmlformats.org/drawingml/2006/main" noChangeAspect="1"/>
+            </wp:cNvGraphicFramePr>
+            <a:graphic xmlns:a="http://schemas.openxmlformats.org/drawingml/2006/main">
+              <a:graphicData uri="http://schemas.openxmlformats.org/drawingml/2006/picture">
+                <pic:pic xmlns:pic="http://schemas.openxmlformats.org/drawingml/2006/picture">
+                  <pic:nvPicPr>
+                    <pic:cNvPr id="1" name=""/>
+                    <pic:cNvPicPr/>
+                  </pic:nvPicPr>
+                  <pic:blipFill rotWithShape="1">
+                    <a:blip r:embed="rId22"/>
+                    <a:srcRect l="12899" t="19319" r="43822" b="17589"/>
+                    <a:stretch/>
+                  </pic:blipFill>
+                  <pic:spPr bwMode="auto">
+                    <a:xfrm>
+                      <a:off x="0" y="0"/>
+                      <a:ext cx="3811591" cy="3124010"/>
+                    </a:xfrm>
+                    <a:prstGeom prst="rect">
+                      <a:avLst/>
+                    </a:prstGeom>
+                    <a:ln>
+                      <a:noFill/>
+                    </a:ln>
+                    <a:extLst>
+                      <a:ext uri="{53640926-AAD7-44D8-BBD7-CCE9431645EC}">
+                        <a14:shadowObscured xmlns:a14="http://schemas.microsoft.com/office/drawing/2010/main"/>
+                      </a:ext>
+                    </a:extLst>
+                  </pic:spPr>
+                </pic:pic>
+              </a:graphicData>
+            </a:graphic>
+          </wp:inline>
+        </w:drawing>
+      </w:r>
+    </w:p>
+    <w:p>
+      <w:pPr>
+        <w:jc w:val="center"/>
+        <w:rPr>
+          <w:rFonts w:ascii="Arial" w:hAnsi="Arial" w:cs="Arial"/>
+        </w:rPr>
+      </w:pPr>
+      <w:r>
+        <w:rPr>
+          <w:noProof/>
+          <w:lang w:eastAsia="es-MX"/>
+        </w:rPr>
+        <w:drawing>
+          <wp:inline distT="0" distB="0" distL="0" distR="0" wp14:anchorId="7D87A97E" wp14:editId="6F8E8C04">
+            <wp:extent cx="4771197" cy="1952625"/>
+            <wp:effectExtent l="0" t="0" r="0" b="0"/>
+            <wp:docPr id="14" name="Imagen 14"/>
+            <wp:cNvGraphicFramePr>
+              <a:graphicFrameLocks xmlns:a="http://schemas.openxmlformats.org/drawingml/2006/main" noChangeAspect="1"/>
+            </wp:cNvGraphicFramePr>
+            <a:graphic xmlns:a="http://schemas.openxmlformats.org/drawingml/2006/main">
+              <a:graphicData uri="http://schemas.openxmlformats.org/drawingml/2006/picture">
+                <pic:pic xmlns:pic="http://schemas.openxmlformats.org/drawingml/2006/picture">
+                  <pic:nvPicPr>
+                    <pic:cNvPr id="1" name=""/>
+                    <pic:cNvPicPr/>
+                  </pic:nvPicPr>
+                  <pic:blipFill rotWithShape="1">
+                    <a:blip r:embed="rId23"/>
+                    <a:srcRect l="8486" t="39545" r="43822" b="25740"/>
+                    <a:stretch/>
+                  </pic:blipFill>
+                  <pic:spPr bwMode="auto">
+                    <a:xfrm>
+                      <a:off x="0" y="0"/>
+                      <a:ext cx="4775042" cy="1954199"/>
+                    </a:xfrm>
+                    <a:prstGeom prst="rect">
+                      <a:avLst/>
+                    </a:prstGeom>
+                    <a:ln>
+                      <a:noFill/>
+                    </a:ln>
+                    <a:extLst>
+                      <a:ext uri="{53640926-AAD7-44D8-BBD7-CCE9431645EC}">
+                        <a14:shadowObscured xmlns:a14="http://schemas.microsoft.com/office/drawing/2010/main"/>
+                      </a:ext>
+                    </a:extLst>
+                  </pic:spPr>
+                </pic:pic>
+              </a:graphicData>
+            </a:graphic>
+          </wp:inline>
+        </w:drawing>
+      </w:r>
+    </w:p>
+    <w:p>
+      <w:pPr>
+        <w:rPr>
+          <w:rFonts w:ascii="Arial" w:hAnsi="Arial" w:cs="Arial"/>
+        </w:rPr>
+      </w:pPr>
+    </w:p>
+    <w:p>
+      <w:pPr>
+        <w:rPr>
+          <w:rFonts w:ascii="Arial" w:hAnsi="Arial" w:cs="Arial"/>
+        </w:rPr>
+      </w:pPr>
+      <w:r>
+        <w:rPr>
+          <w:rFonts w:ascii="Arial" w:hAnsi="Arial" w:cs="Arial"/>
+        </w:rPr>
+        <w:t xml:space="preserve">Lo siguiente es verificar que cuando se tenga como sintaxis una fila </w:t>
+      </w:r>
+      <w:r>
+        <w:rPr>
+          <w:rFonts w:ascii="Arial" w:hAnsi="Arial" w:cs="Arial"/>
+          <w:b/>
+          <w:i/>
+        </w:rPr>
+        <w:t>IDENTIFICADOR IGUALACION CONSTANTE PUNTOYCOMA</w:t>
+      </w:r>
+      <w:r>
+        <w:rPr>
+          <w:rFonts w:ascii="Arial" w:hAnsi="Arial" w:cs="Arial"/>
+        </w:rPr>
+        <w:t xml:space="preserve"> el valor que tenga el identificador sea el mismo que al que se le esta igualando. Es decir: </w:t>
+      </w:r>
+    </w:p>
+    <w:p>
+      <w:pPr>
+        <w:jc w:val="center"/>
+        <w:rPr>
+          <w:rFonts w:ascii="Arial" w:hAnsi="Arial" w:cs="Arial"/>
+        </w:rPr>
+      </w:pPr>
+      <w:r>
+        <w:rPr>
+          <w:noProof/>
+          <w:lang w:eastAsia="es-MX"/>
+        </w:rPr>
+        <w:drawing>
+          <wp:inline distT="0" distB="0" distL="0" distR="0" wp14:anchorId="5F6567B0" wp14:editId="0C2CFBB6">
+            <wp:extent cx="4537152" cy="857250"/>
+            <wp:effectExtent l="0" t="0" r="0" b="0"/>
+            <wp:docPr id="16" name="Imagen 16"/>
+            <wp:cNvGraphicFramePr>
+              <a:graphicFrameLocks xmlns:a="http://schemas.openxmlformats.org/drawingml/2006/main" noChangeAspect="1"/>
+            </wp:cNvGraphicFramePr>
+            <a:graphic xmlns:a="http://schemas.openxmlformats.org/drawingml/2006/main">
+              <a:graphicData uri="http://schemas.openxmlformats.org/drawingml/2006/picture">
+                <pic:pic xmlns:pic="http://schemas.openxmlformats.org/drawingml/2006/picture">
+                  <pic:nvPicPr>
+                    <pic:cNvPr id="1" name=""/>
+                    <pic:cNvPicPr/>
+                  </pic:nvPicPr>
+                  <pic:blipFill rotWithShape="1">
+                    <a:blip r:embed="rId24"/>
+                    <a:srcRect l="1187" t="45583" r="61983" b="42040"/>
+                    <a:stretch/>
+                  </pic:blipFill>
+                  <pic:spPr bwMode="auto">
+                    <a:xfrm>
+                      <a:off x="0" y="0"/>
+                      <a:ext cx="4539835" cy="857757"/>
+                    </a:xfrm>
+                    <a:prstGeom prst="rect">
+                      <a:avLst/>
+                    </a:prstGeom>
+                    <a:ln>
+                      <a:noFill/>
+                    </a:ln>
+                    <a:extLst>
+                      <a:ext uri="{53640926-AAD7-44D8-BBD7-CCE9431645EC}">
+                        <a14:shadowObscured xmlns:a14="http://schemas.microsoft.com/office/drawing/2010/main"/>
+                      </a:ext>
+                    </a:extLst>
+                  </pic:spPr>
+                </pic:pic>
+              </a:graphicData>
+            </a:graphic>
+          </wp:inline>
+        </w:drawing>
+      </w:r>
+    </w:p>
+    <w:p>
+      <w:pPr>
+        <w:jc w:val="center"/>
+        <w:rPr>
+          <w:rFonts w:ascii="Arial" w:hAnsi="Arial" w:cs="Arial"/>
+        </w:rPr>
+      </w:pPr>
+    </w:p>
+    <w:p>
+      <w:pPr>
+        <w:rPr>
+          <w:rFonts w:ascii="Arial" w:hAnsi="Arial" w:cs="Arial"/>
+        </w:rPr>
+      </w:pPr>
+      <w:r>
+        <w:rPr>
+          <w:rFonts w:ascii="Arial" w:hAnsi="Arial" w:cs="Arial"/>
+        </w:rPr>
+        <w:t>Si no concuerda el valor</w:t>
+      </w:r>
+      <w:r>
+        <w:rPr>
+          <w:rFonts w:ascii="Arial" w:hAnsi="Arial" w:cs="Arial"/>
+        </w:rPr>
+        <w:t xml:space="preserve"> marca un error correspondiente: </w:t>
+      </w:r>
+    </w:p>
+    <w:p>
+      <w:pPr>
+        <w:jc w:val="center"/>
+        <w:rPr>
+          <w:rFonts w:ascii="Arial" w:hAnsi="Arial" w:cs="Arial"/>
+        </w:rPr>
+      </w:pPr>
+      <w:r>
+        <w:rPr>
+          <w:noProof/>
+          <w:lang w:eastAsia="es-MX"/>
+        </w:rPr>
+        <w:lastRenderedPageBreak/>
+        <w:drawing>
+          <wp:inline distT="0" distB="0" distL="0" distR="0" wp14:anchorId="431024A7" wp14:editId="590039DD">
+            <wp:extent cx="6023426" cy="2466975"/>
+            <wp:effectExtent l="0" t="0" r="0" b="0"/>
+            <wp:docPr id="17" name="Imagen 17"/>
+            <wp:cNvGraphicFramePr>
+              <a:graphicFrameLocks xmlns:a="http://schemas.openxmlformats.org/drawingml/2006/main" noChangeAspect="1"/>
+            </wp:cNvGraphicFramePr>
+            <a:graphic xmlns:a="http://schemas.openxmlformats.org/drawingml/2006/main">
+              <a:graphicData uri="http://schemas.openxmlformats.org/drawingml/2006/picture">
+                <pic:pic xmlns:pic="http://schemas.openxmlformats.org/drawingml/2006/picture">
+                  <pic:nvPicPr>
+                    <pic:cNvPr id="1" name=""/>
+                    <pic:cNvPicPr/>
+                  </pic:nvPicPr>
+                  <pic:blipFill rotWithShape="1">
+                    <a:blip r:embed="rId25"/>
+                    <a:srcRect l="13238" t="18112" r="5126" b="22419"/>
+                    <a:stretch/>
+                  </pic:blipFill>
+                  <pic:spPr bwMode="auto">
+                    <a:xfrm>
+                      <a:off x="0" y="0"/>
+                      <a:ext cx="6028828" cy="2469188"/>
+                    </a:xfrm>
+                    <a:prstGeom prst="rect">
+                      <a:avLst/>
+                    </a:prstGeom>
+                    <a:ln>
+                      <a:noFill/>
+                    </a:ln>
+                    <a:extLst>
+                      <a:ext uri="{53640926-AAD7-44D8-BBD7-CCE9431645EC}">
+                        <a14:shadowObscured xmlns:a14="http://schemas.microsoft.com/office/drawing/2010/main"/>
+                      </a:ext>
+                    </a:extLst>
+                  </pic:spPr>
+                </pic:pic>
+              </a:graphicData>
+            </a:graphic>
+          </wp:inline>
+        </w:drawing>
+      </w:r>
+    </w:p>
+    <w:p>
+      <w:pPr>
+        <w:rPr>
+          <w:rFonts w:ascii="Arial" w:hAnsi="Arial" w:cs="Arial"/>
+          <w:b/>
+          <w:i/>
+        </w:rPr>
+      </w:pPr>
+      <w:r>
+        <w:rPr>
+          <w:rFonts w:ascii="Arial" w:hAnsi="Arial" w:cs="Arial"/>
+        </w:rPr>
+        <w:t xml:space="preserve">Por último se tiene que si existe una expresión de la forma </w:t>
+      </w:r>
+      <w:r>
+        <w:rPr>
+          <w:rFonts w:ascii="Arial" w:hAnsi="Arial" w:cs="Arial"/>
+          <w:b/>
+          <w:i/>
+        </w:rPr>
+        <w:t>IDENTIFICADOR IGUALACION</w:t>
+      </w:r>
+      <w:r>
+        <w:rPr>
+          <w:rFonts w:ascii="Arial" w:hAnsi="Arial" w:cs="Arial"/>
+          <w:b/>
+          <w:i/>
+        </w:rPr>
+        <w:t xml:space="preserve"> </w:t>
+      </w:r>
+      <w:r>
+        <w:rPr>
+          <w:rFonts w:ascii="Arial" w:hAnsi="Arial" w:cs="Arial"/>
+        </w:rPr>
+        <w:t xml:space="preserve">se verifique el lexema </w:t>
+      </w:r>
+      <w:r>
+        <w:rPr>
+          <w:rFonts w:ascii="Arial" w:hAnsi="Arial" w:cs="Arial"/>
+          <w:b/>
+        </w:rPr>
+        <w:t>IDENTIFICADOR</w:t>
+      </w:r>
+      <w:r>
+        <w:rPr>
+          <w:rFonts w:ascii="Arial" w:hAnsi="Arial" w:cs="Arial"/>
+        </w:rPr>
+        <w:t xml:space="preserve"> con los demás CONSTANTES e </w:t>
+      </w:r>
+      <w:r>
+        <w:rPr>
+          <w:rFonts w:ascii="Arial" w:hAnsi="Arial" w:cs="Arial"/>
+          <w:b/>
+        </w:rPr>
+        <w:t>IDENTIFICADORES</w:t>
+      </w:r>
+      <w:r>
+        <w:rPr>
+          <w:rFonts w:ascii="Arial" w:hAnsi="Arial" w:cs="Arial"/>
+        </w:rPr>
+        <w:t xml:space="preserve"> que le siguen mediante el método </w:t>
+      </w:r>
+      <w:r>
+        <w:rPr>
+          <w:rFonts w:ascii="Arial" w:hAnsi="Arial" w:cs="Arial"/>
+          <w:b/>
+          <w:i/>
+        </w:rPr>
+        <w:t>realizarOperacion</w:t>
+      </w:r>
+      <w:r>
+        <w:rPr>
+          <w:rFonts w:ascii="Arial" w:hAnsi="Arial" w:cs="Arial"/>
+          <w:b/>
+          <w:i/>
+        </w:rPr>
+        <w:t>:</w:t>
+      </w:r>
+    </w:p>
+    <w:p>
+      <w:pPr>
+        <w:jc w:val="center"/>
+        <w:rPr>
+          <w:rFonts w:ascii="Arial" w:hAnsi="Arial" w:cs="Arial"/>
+        </w:rPr>
+      </w:pPr>
+      <w:r>
+        <w:rPr>
+          <w:noProof/>
+          <w:lang w:eastAsia="es-MX"/>
+        </w:rPr>
+        <w:drawing>
+          <wp:inline distT="0" distB="0" distL="0" distR="0" wp14:anchorId="67F63941" wp14:editId="5BD600D5">
+            <wp:extent cx="6352356" cy="3000375"/>
+            <wp:effectExtent l="0" t="0" r="0" b="0"/>
+            <wp:docPr id="19" name="Imagen 19"/>
+            <wp:cNvGraphicFramePr>
+              <a:graphicFrameLocks xmlns:a="http://schemas.openxmlformats.org/drawingml/2006/main" noChangeAspect="1"/>
+            </wp:cNvGraphicFramePr>
+            <a:graphic xmlns:a="http://schemas.openxmlformats.org/drawingml/2006/main">
+              <a:graphicData uri="http://schemas.openxmlformats.org/drawingml/2006/picture">
+                <pic:pic xmlns:pic="http://schemas.openxmlformats.org/drawingml/2006/picture">
+                  <pic:nvPicPr>
+                    <pic:cNvPr id="1" name=""/>
+                    <pic:cNvPicPr/>
+                  </pic:nvPicPr>
+                  <pic:blipFill rotWithShape="1">
+                    <a:blip r:embed="rId26"/>
+                    <a:srcRect l="6958" t="11169" r="1052" b="11551"/>
+                    <a:stretch/>
+                  </pic:blipFill>
+                  <pic:spPr bwMode="auto">
+                    <a:xfrm>
+                      <a:off x="0" y="0"/>
+                      <a:ext cx="6353768" cy="3001042"/>
+                    </a:xfrm>
+                    <a:prstGeom prst="rect">
+                      <a:avLst/>
+                    </a:prstGeom>
+                    <a:ln>
+                      <a:noFill/>
+                    </a:ln>
+                    <a:extLst>
+                      <a:ext uri="{53640926-AAD7-44D8-BBD7-CCE9431645EC}">
+                        <a14:shadowObscured xmlns:a14="http://schemas.microsoft.com/office/drawing/2010/main"/>
+                      </a:ext>
+                    </a:extLst>
+                  </pic:spPr>
+                </pic:pic>
+              </a:graphicData>
+            </a:graphic>
+          </wp:inline>
+        </w:drawing>
+      </w:r>
+    </w:p>
+    <w:p>
+      <w:pPr>
+        <w:rPr>
+          <w:rFonts w:ascii="Arial" w:hAnsi="Arial" w:cs="Arial"/>
+        </w:rPr>
+      </w:pPr>
+      <w:r>
+        <w:rPr>
+          <w:rFonts w:ascii="Arial" w:hAnsi="Arial" w:cs="Arial"/>
+        </w:rPr>
+        <w:t xml:space="preserve">Si los IDENTIFICADORES o CONSTANTES no concuerdan con el tipo de dato del IDENTIFICADOR, simplemente el método aumenta el contador de errors y retorna el contador, si es mayor a 0 significa que tiene algún error si no despliega un mensaje de exito: </w:t>
+      </w:r>
+    </w:p>
+    <w:p>
+      <w:pPr>
+        <w:rPr>
+          <w:rFonts w:ascii="Arial" w:hAnsi="Arial" w:cs="Arial"/>
+        </w:rPr>
+      </w:pPr>
+    </w:p>
+    <w:p>
+      <w:pPr>
+        <w:rPr>
+          <w:rFonts w:ascii="Arial" w:hAnsi="Arial" w:cs="Arial"/>
+        </w:rPr>
+      </w:pPr>
+      <w:r>
+        <w:rPr>
+          <w:noProof/>
+          <w:lang w:eastAsia="es-MX"/>
+        </w:rPr>
+        <w:lastRenderedPageBreak/>
+        <w:drawing>
+          <wp:inline distT="0" distB="0" distL="0" distR="0" wp14:anchorId="008BAC0F" wp14:editId="4EA6AF98">
+            <wp:extent cx="5780044" cy="2314575"/>
+            <wp:effectExtent l="0" t="0" r="0" b="0"/>
+            <wp:docPr id="18" name="Imagen 18"/>
+            <wp:cNvGraphicFramePr>
+              <a:graphicFrameLocks xmlns:a="http://schemas.openxmlformats.org/drawingml/2006/main" noChangeAspect="1"/>
+            </wp:cNvGraphicFramePr>
+            <a:graphic xmlns:a="http://schemas.openxmlformats.org/drawingml/2006/main">
+              <a:graphicData uri="http://schemas.openxmlformats.org/drawingml/2006/picture">
+                <pic:pic xmlns:pic="http://schemas.openxmlformats.org/drawingml/2006/picture">
+                  <pic:nvPicPr>
+                    <pic:cNvPr id="1" name=""/>
+                    <pic:cNvPicPr/>
+                  </pic:nvPicPr>
+                  <pic:blipFill rotWithShape="1">
+                    <a:blip r:embed="rId27"/>
+                    <a:srcRect l="12050" t="25357" r="11236" b="20004"/>
+                    <a:stretch/>
+                  </pic:blipFill>
+                  <pic:spPr bwMode="auto">
+                    <a:xfrm>
+                      <a:off x="0" y="0"/>
+                      <a:ext cx="5782188" cy="2315434"/>
+                    </a:xfrm>
+                    <a:prstGeom prst="rect">
+                      <a:avLst/>
+                    </a:prstGeom>
+                    <a:ln>
+                      <a:noFill/>
+                    </a:ln>
+                    <a:extLst>
+                      <a:ext uri="{53640926-AAD7-44D8-BBD7-CCE9431645EC}">
+                        <a14:shadowObscured xmlns:a14="http://schemas.microsoft.com/office/drawing/2010/main"/>
+                      </a:ext>
+                    </a:extLst>
+                  </pic:spPr>
+                </pic:pic>
+              </a:graphicData>
+            </a:graphic>
+          </wp:inline>
+        </w:drawing>
+      </w:r>
+    </w:p>
+    <w:p>
+      <w:pPr>
+        <w:rPr>
+          <w:rFonts w:ascii="Arial" w:hAnsi="Arial" w:cs="Arial"/>
+        </w:rPr>
+      </w:pPr>
+      <w:r>
+        <w:rPr>
+          <w:rFonts w:ascii="Arial" w:hAnsi="Arial" w:cs="Arial"/>
+        </w:rPr>
+        <w:t xml:space="preserve">Para finalizar se devuelve al script </w:t>
+      </w:r>
+      <w:r>
+        <w:rPr>
+          <w:rFonts w:ascii="Arial" w:hAnsi="Arial" w:cs="Arial"/>
+          <w:b/>
+          <w:i/>
+        </w:rPr>
+        <w:t>app.js</w:t>
+      </w:r>
+      <w:r>
+        <w:rPr>
+          <w:rFonts w:ascii="Arial" w:hAnsi="Arial" w:cs="Arial"/>
+          <w:b/>
+          <w:i/>
+        </w:rPr>
+        <w:t xml:space="preserve"> </w:t>
+      </w:r>
+      <w:r>
+        <w:rPr>
+          <w:rFonts w:ascii="Arial" w:hAnsi="Arial" w:cs="Arial"/>
+        </w:rPr>
+        <w:t xml:space="preserve">los siguientes valores: </w:t>
+      </w:r>
+    </w:p>
+    <w:p>
+      <w:pPr>
+        <w:jc w:val="center"/>
+        <w:rPr>
+          <w:rFonts w:ascii="Arial" w:hAnsi="Arial" w:cs="Arial"/>
+        </w:rPr>
+      </w:pPr>
+      <w:r>
+        <w:rPr>
+          <w:noProof/>
+          <w:lang w:eastAsia="es-MX"/>
+        </w:rPr>
+        <w:drawing>
+          <wp:inline distT="0" distB="0" distL="0" distR="0" wp14:anchorId="6BE7AA01" wp14:editId="5F21530D">
+            <wp:extent cx="6050840" cy="1171575"/>
+            <wp:effectExtent l="0" t="0" r="7620" b="0"/>
+            <wp:docPr id="20" name="Imagen 20"/>
+            <wp:cNvGraphicFramePr>
+              <a:graphicFrameLocks xmlns:a="http://schemas.openxmlformats.org/drawingml/2006/main" noChangeAspect="1"/>
+            </wp:cNvGraphicFramePr>
+            <a:graphic xmlns:a="http://schemas.openxmlformats.org/drawingml/2006/main">
+              <a:graphicData uri="http://schemas.openxmlformats.org/drawingml/2006/picture">
+                <pic:pic xmlns:pic="http://schemas.openxmlformats.org/drawingml/2006/picture">
+                  <pic:nvPicPr>
+                    <pic:cNvPr id="1" name=""/>
+                    <pic:cNvPicPr/>
+                  </pic:nvPicPr>
+                  <pic:blipFill rotWithShape="1">
+                    <a:blip r:embed="rId28"/>
+                    <a:srcRect l="9674" t="38339" r="15818" b="36002"/>
+                    <a:stretch/>
+                  </pic:blipFill>
+                  <pic:spPr bwMode="auto">
+                    <a:xfrm>
+                      <a:off x="0" y="0"/>
+                      <a:ext cx="6054763" cy="1172335"/>
+                    </a:xfrm>
+                    <a:prstGeom prst="rect">
+                      <a:avLst/>
+                    </a:prstGeom>
+                    <a:ln>
+                      <a:noFill/>
+                    </a:ln>
+                    <a:extLst>
+                      <a:ext uri="{53640926-AAD7-44D8-BBD7-CCE9431645EC}">
+                        <a14:shadowObscured xmlns:a14="http://schemas.microsoft.com/office/drawing/2010/main"/>
+                      </a:ext>
+                    </a:extLst>
+                  </pic:spPr>
+                </pic:pic>
+              </a:graphicData>
+            </a:graphic>
+          </wp:inline>
+        </w:drawing>
+      </w:r>
+    </w:p>
+    <w:p>
+      <w:pPr>
+        <w:rPr>
+          <w:rFonts w:ascii="Arial" w:hAnsi="Arial" w:cs="Arial"/>
+        </w:rPr>
+      </w:pPr>
+      <w:r>
+        <w:rPr>
+          <w:rFonts w:ascii="Arial" w:hAnsi="Arial" w:cs="Arial"/>
+        </w:rPr>
+        <w:t>Los cuales son: la tabla de errores semánticos, los éxitos semánticos y la tabla de símbolos.</w:t>
+      </w:r>
+    </w:p>
+    <w:p>
+      <w:pPr>
+        <w:rPr>
+          <w:rFonts w:ascii="Arial" w:hAnsi="Arial" w:cs="Arial"/>
+          <w:b/>
+        </w:rPr>
+      </w:pPr>
+      <w:r>
+        <w:rPr>
+          <w:rFonts w:ascii="Arial" w:hAnsi="Arial" w:cs="Arial"/>
+          <w:b/>
+        </w:rPr>
+        <w:t>PROGRAMA PRINCIPAL: APP.JS</w:t>
+      </w:r>
+    </w:p>
+    <w:p>
+      <w:pPr>
+        <w:rPr>
+          <w:rFonts w:ascii="Arial" w:hAnsi="Arial" w:cs="Arial"/>
+        </w:rPr>
+      </w:pPr>
+      <w:r>
+        <w:rPr>
+          <w:rFonts w:ascii="Arial" w:hAnsi="Arial" w:cs="Arial"/>
+        </w:rPr>
+        <w:t xml:space="preserve">En este método es donde se concreta todo el proceso de los analizadores: </w:t>
+      </w:r>
+    </w:p>
+    <w:p>
+      <w:pPr>
+        <w:pStyle w:val="Prrafodelista"/>
+        <w:numPr>
+          <w:ilvl w:val="0"/>
+          <w:numId w:val="1"/>
+        </w:numPr>
+        <w:rPr>
+          <w:rFonts w:ascii="Arial" w:hAnsi="Arial" w:cs="Arial"/>
+        </w:rPr>
+      </w:pPr>
+      <w:r>
+        <w:rPr>
+          <w:rFonts w:ascii="Arial" w:hAnsi="Arial" w:cs="Arial"/>
+        </w:rPr>
+        <w:t xml:space="preserve">Se obtiene los valores por medio de una petición http tipo POST hacia el programa app.js, después se divide por filas los valores de entrada y son enviados hacia el método </w:t>
+      </w:r>
+      <w:r>
+        <w:rPr>
+          <w:rFonts w:ascii="Arial" w:hAnsi="Arial" w:cs="Arial"/>
+          <w:i/>
+        </w:rPr>
+        <w:t xml:space="preserve">analizarTokens </w:t>
+      </w:r>
+      <w:r>
+        <w:rPr>
+          <w:rFonts w:ascii="Arial" w:hAnsi="Arial" w:cs="Arial"/>
+        </w:rPr>
+        <w:t>el cuál es el encargado del análisis léxico, retorna tanto un array de los lexemas identificados, una tabla de errores y la tabla de símbolos sin tipo de dato.</w:t>
+      </w:r>
+    </w:p>
+    <w:p>
+      <w:pPr>
+        <w:pStyle w:val="Prrafodelista"/>
+        <w:numPr>
+          <w:ilvl w:val="0"/>
+          <w:numId w:val="1"/>
+        </w:numPr>
+        <w:rPr>
+          <w:rFonts w:ascii="Arial" w:hAnsi="Arial" w:cs="Arial"/>
+        </w:rPr>
+      </w:pPr>
+      <w:r>
+        <w:rPr>
+          <w:rFonts w:ascii="Arial" w:hAnsi="Arial" w:cs="Arial"/>
+        </w:rPr>
+        <w:t xml:space="preserve">Estos valores se envían al método </w:t>
+      </w:r>
+      <w:r>
+        <w:rPr>
+          <w:rFonts w:ascii="Arial" w:hAnsi="Arial" w:cs="Arial"/>
+          <w:i/>
+        </w:rPr>
+        <w:t xml:space="preserve">analizadorSintactico </w:t>
+      </w:r>
+      <w:r>
+        <w:rPr>
+          <w:rFonts w:ascii="Arial" w:hAnsi="Arial" w:cs="Arial"/>
+        </w:rPr>
+        <w:t>el cual se encarga de analizar la sintaxis de la expresión y dar el visto bueno para su siguiente fase.</w:t>
+      </w:r>
+    </w:p>
+    <w:p>
+      <w:pPr>
+        <w:pStyle w:val="Prrafodelista"/>
+        <w:numPr>
+          <w:ilvl w:val="0"/>
+          <w:numId w:val="1"/>
+        </w:numPr>
+        <w:rPr>
+          <w:rFonts w:ascii="Arial" w:hAnsi="Arial" w:cs="Arial"/>
+        </w:rPr>
+      </w:pPr>
+      <w:r>
+        <w:rPr>
+          <w:rFonts w:ascii="Arial" w:hAnsi="Arial" w:cs="Arial"/>
+        </w:rPr>
+        <w:t xml:space="preserve">Por último el método </w:t>
+      </w:r>
+      <w:r>
+        <w:rPr>
+          <w:rFonts w:ascii="Arial" w:hAnsi="Arial" w:cs="Arial"/>
+          <w:i/>
+        </w:rPr>
+        <w:t>analizadorSintactico</w:t>
+      </w:r>
+      <w:r>
+        <w:rPr>
+          <w:rFonts w:ascii="Arial" w:hAnsi="Arial" w:cs="Arial"/>
+          <w:i/>
+        </w:rPr>
+        <w:t xml:space="preserve"> </w:t>
+      </w:r>
+      <w:r>
+        <w:rPr>
+          <w:rFonts w:ascii="Arial" w:hAnsi="Arial" w:cs="Arial"/>
+        </w:rPr>
+        <w:t>devuelve tanto una tabla de éxitos s</w:t>
+      </w:r>
+      <w:r>
+        <w:rPr>
+          <w:rFonts w:ascii="Arial" w:hAnsi="Arial" w:cs="Arial"/>
+        </w:rPr>
+        <w:t xml:space="preserve">intácticos como una de errores, los cuales el método </w:t>
+      </w:r>
+      <w:r>
+        <w:rPr>
+          <w:rFonts w:ascii="Arial" w:hAnsi="Arial" w:cs="Arial"/>
+          <w:i/>
+        </w:rPr>
+        <w:t>analizadorSemantico</w:t>
+      </w:r>
+      <w:r>
+        <w:rPr>
+          <w:rFonts w:ascii="Arial" w:hAnsi="Arial" w:cs="Arial"/>
+        </w:rPr>
+        <w:t xml:space="preserve"> los utiliza de argumentos para realizar su operación.</w:t>
+      </w:r>
+    </w:p>
+    <w:p>
+      <w:pPr>
+        <w:pStyle w:val="Prrafodelista"/>
+        <w:numPr>
+          <w:ilvl w:val="0"/>
+          <w:numId w:val="1"/>
+        </w:numPr>
+      </w:pPr>
+      <w:r>
+        <w:rPr>
+          <w:rFonts w:ascii="Arial" w:hAnsi="Arial" w:cs="Arial"/>
+        </w:rPr>
+        <w:t xml:space="preserve">El resultado de estos tres procesos son enviados hacia una rutas, </w:t>
+      </w:r>
+      <w:r>
+        <w:rPr>
+          <w:rFonts w:ascii="Arial" w:hAnsi="Arial" w:cs="Arial"/>
+          <w:sz w:val="24"/>
+        </w:rPr>
+        <w:t xml:space="preserve">específicamente </w:t>
+      </w:r>
+      <w:hyperlink r:id="rId29" w:history="1">
+        <w:r>
+          <w:rPr>
+            <w:rStyle w:val="Hipervnculo"/>
+            <w:rFonts w:ascii="Arial" w:hAnsi="Arial" w:cs="Arial"/>
+            <w:sz w:val="24"/>
+            <w:lang w:eastAsia="es-MX"/>
+          </w:rPr>
+          <w:t>https://compiladorjsitm.herokuapp.com/analizar</w:t>
+        </w:r>
+      </w:hyperlink>
+      <w:r>
+        <w:rPr>
+          <w:sz w:val="24"/>
+          <w:lang w:eastAsia="es-MX"/>
+        </w:rPr>
+        <w:t xml:space="preserve"> </w:t>
+      </w:r>
+      <w:r>
+        <w:rPr>
+          <w:sz w:val="24"/>
+          <w:lang w:eastAsia="es-MX"/>
+        </w:rPr>
+        <w:t xml:space="preserve">y </w:t>
+      </w:r>
+      <w:hyperlink r:id="rId30" w:history="1">
+        <w:r>
+          <w:rPr>
+            <w:rStyle w:val="Hipervnculo"/>
+            <w:rFonts w:ascii="Arial" w:hAnsi="Arial" w:cs="Arial"/>
+            <w:sz w:val="24"/>
+            <w:lang w:eastAsia="es-MX"/>
+          </w:rPr>
+          <w:t>https://compiladorjsitm.herokuapp.com/upload</w:t>
+        </w:r>
+      </w:hyperlink>
+      <w:r>
+        <w:rPr>
+          <w:rFonts w:ascii="Arial" w:hAnsi="Arial" w:cs="Arial"/>
+          <w:sz w:val="24"/>
+          <w:lang w:eastAsia="es-MX"/>
+        </w:rPr>
+        <w:t xml:space="preserve"> el cual es recogida por la página web y los resultados mostrados en ella.</w:t>
+      </w:r>
+    </w:p>
+    <w:p>
+      <w:pPr>
+        <w:rPr>
+          <w:rFonts w:ascii="Arial" w:hAnsi="Arial" w:cs="Arial"/>
+        </w:rPr>
+      </w:pPr>
+      <w:r>
+        <w:rPr>
+          <w:noProof/>
+          <w:lang w:eastAsia="es-MX"/>
+        </w:rPr>
+        <w:lastRenderedPageBreak/>
+        <w:drawing>
+          <wp:inline distT="0" distB="0" distL="0" distR="0" wp14:anchorId="1CD81D11" wp14:editId="09946BDC">
+            <wp:extent cx="5618036" cy="2200275"/>
+            <wp:effectExtent l="0" t="0" r="1905" b="0"/>
+            <wp:docPr id="21" name="Imagen 21"/>
+            <wp:cNvGraphicFramePr>
+              <a:graphicFrameLocks xmlns:a="http://schemas.openxmlformats.org/drawingml/2006/main" noChangeAspect="1"/>
+            </wp:cNvGraphicFramePr>
+            <a:graphic xmlns:a="http://schemas.openxmlformats.org/drawingml/2006/main">
+              <a:graphicData uri="http://schemas.openxmlformats.org/drawingml/2006/picture">
+                <pic:pic xmlns:pic="http://schemas.openxmlformats.org/drawingml/2006/picture">
+                  <pic:nvPicPr>
+                    <pic:cNvPr id="1" name=""/>
+                    <pic:cNvPicPr/>
+                  </pic:nvPicPr>
+                  <pic:blipFill rotWithShape="1">
+                    <a:blip r:embed="rId31"/>
+                    <a:srcRect l="25628" t="21735" r="9369" b="32985"/>
+                    <a:stretch/>
+                  </pic:blipFill>
+                  <pic:spPr bwMode="auto">
+                    <a:xfrm>
+                      <a:off x="0" y="0"/>
+                      <a:ext cx="5620240" cy="2201138"/>
+                    </a:xfrm>
+                    <a:prstGeom prst="rect">
+                      <a:avLst/>
+                    </a:prstGeom>
+                    <a:ln>
+                      <a:noFill/>
+                    </a:ln>
+                    <a:extLst>
+                      <a:ext uri="{53640926-AAD7-44D8-BBD7-CCE9431645EC}">
+                        <a14:shadowObscured xmlns:a14="http://schemas.microsoft.com/office/drawing/2010/main"/>
+                      </a:ext>
+                    </a:extLst>
+                  </pic:spPr>
+                </pic:pic>
+              </a:graphicData>
+            </a:graphic>
+          </wp:inline>
+        </w:drawing>
+      </w:r>
     </w:p>
     <w:sectPr>
       <w:pgSz w:w="12240" w:h="15840"/>
@@ -916,8 +3173,102 @@
 </w:document>
 </file>
 
+<file path=word/numbering.xml><?xml version="1.0" encoding="utf-8"?>
+<w:numbering xmlns:wpc="http://schemas.microsoft.com/office/word/2010/wordprocessingCanvas" xmlns:cx="http://schemas.microsoft.com/office/drawing/2014/chartex" xmlns:cx1="http://schemas.microsoft.com/office/drawing/2015/9/8/chartex" xmlns:mc="http://schemas.openxmlformats.org/markup-compatibility/2006" xmlns:o="urn:schemas-microsoft-com:office:office" xmlns:r="http://schemas.openxmlformats.org/officeDocument/2006/relationships" xmlns:m="http://schemas.openxmlformats.org/officeDocument/2006/math" xmlns:v="urn:schemas-microsoft-com:vml" xmlns:wp14="http://schemas.microsoft.com/office/word/2010/wordprocessingDrawing" xmlns:wp="http://schemas.openxmlformats.org/drawingml/2006/wordprocessingDrawing" xmlns:w10="urn:schemas-microsoft-com:office:word" xmlns:w="http://schemas.openxmlformats.org/wordprocessingml/2006/main" xmlns:w14="http://schemas.microsoft.com/office/word/2010/wordml" xmlns:w15="http://schemas.microsoft.com/office/word/2012/wordml" xmlns:w16se="http://schemas.microsoft.com/office/word/2015/wordml/symex" xmlns:wpg="http://schemas.microsoft.com/office/word/2010/wordprocessingGroup" xmlns:wpi="http://schemas.microsoft.com/office/word/2010/wordprocessingInk" xmlns:wne="http://schemas.microsoft.com/office/word/2006/wordml" xmlns:wps="http://schemas.microsoft.com/office/word/2010/wordprocessingShape" mc:Ignorable="w14 w15 w16se wp14">
+  <w:abstractNum w:abstractNumId="0" w15:restartNumberingAfterBreak="0">
+    <w:nsid w:val="1DFA3287"/>
+    <w:multiLevelType w:val="hybridMultilevel"/>
+    <w:tmpl w:val="2EAAB788"/>
+    <w:lvl w:ilvl="0" w:tplc="080A000F">
+      <w:start w:val="1"/>
+      <w:numFmt w:val="decimal"/>
+      <w:lvlText w:val="%1."/>
+      <w:lvlJc w:val="left"/>
+      <w:pPr>
+        <w:ind w:left="720" w:hanging="360"/>
+      </w:pPr>
+    </w:lvl>
+    <w:lvl w:ilvl="1" w:tplc="080A0019" w:tentative="1">
+      <w:start w:val="1"/>
+      <w:numFmt w:val="lowerLetter"/>
+      <w:lvlText w:val="%2."/>
+      <w:lvlJc w:val="left"/>
+      <w:pPr>
+        <w:ind w:left="1440" w:hanging="360"/>
+      </w:pPr>
+    </w:lvl>
+    <w:lvl w:ilvl="2" w:tplc="080A001B" w:tentative="1">
+      <w:start w:val="1"/>
+      <w:numFmt w:val="lowerRoman"/>
+      <w:lvlText w:val="%3."/>
+      <w:lvlJc w:val="right"/>
+      <w:pPr>
+        <w:ind w:left="2160" w:hanging="180"/>
+      </w:pPr>
+    </w:lvl>
+    <w:lvl w:ilvl="3" w:tplc="080A000F" w:tentative="1">
+      <w:start w:val="1"/>
+      <w:numFmt w:val="decimal"/>
+      <w:lvlText w:val="%4."/>
+      <w:lvlJc w:val="left"/>
+      <w:pPr>
+        <w:ind w:left="2880" w:hanging="360"/>
+      </w:pPr>
+    </w:lvl>
+    <w:lvl w:ilvl="4" w:tplc="080A0019" w:tentative="1">
+      <w:start w:val="1"/>
+      <w:numFmt w:val="lowerLetter"/>
+      <w:lvlText w:val="%5."/>
+      <w:lvlJc w:val="left"/>
+      <w:pPr>
+        <w:ind w:left="3600" w:hanging="360"/>
+      </w:pPr>
+    </w:lvl>
+    <w:lvl w:ilvl="5" w:tplc="080A001B" w:tentative="1">
+      <w:start w:val="1"/>
+      <w:numFmt w:val="lowerRoman"/>
+      <w:lvlText w:val="%6."/>
+      <w:lvlJc w:val="right"/>
+      <w:pPr>
+        <w:ind w:left="4320" w:hanging="180"/>
+      </w:pPr>
+    </w:lvl>
+    <w:lvl w:ilvl="6" w:tplc="080A000F" w:tentative="1">
+      <w:start w:val="1"/>
+      <w:numFmt w:val="decimal"/>
+      <w:lvlText w:val="%7."/>
+      <w:lvlJc w:val="left"/>
+      <w:pPr>
+        <w:ind w:left="5040" w:hanging="360"/>
+      </w:pPr>
+    </w:lvl>
+    <w:lvl w:ilvl="7" w:tplc="080A0019" w:tentative="1">
+      <w:start w:val="1"/>
+      <w:numFmt w:val="lowerLetter"/>
+      <w:lvlText w:val="%8."/>
+      <w:lvlJc w:val="left"/>
+      <w:pPr>
+        <w:ind w:left="5760" w:hanging="360"/>
+      </w:pPr>
+    </w:lvl>
+    <w:lvl w:ilvl="8" w:tplc="080A001B" w:tentative="1">
+      <w:start w:val="1"/>
+      <w:numFmt w:val="lowerRoman"/>
+      <w:lvlText w:val="%9."/>
+      <w:lvlJc w:val="right"/>
+      <w:pPr>
+        <w:ind w:left="6480" w:hanging="180"/>
+      </w:pPr>
+    </w:lvl>
+  </w:abstractNum>
+  <w:num w:numId="1">
+    <w:abstractNumId w:val="0"/>
+  </w:num>
+</w:numbering>
+</file>
+
 <file path=word/styles.xml><?xml version="1.0" encoding="utf-8"?>
-<w:styles xmlns:mc="http://schemas.openxmlformats.org/markup-compatibility/2006" xmlns:r="http://schemas.openxmlformats.org/officeDocument/2006/relationships" xmlns:w="http://schemas.openxmlformats.org/wordprocessingml/2006/main" xmlns:w14="http://schemas.microsoft.com/office/word/2010/wordml" xmlns:w15="http://schemas.microsoft.com/office/word/2012/wordml" mc:Ignorable="w14 w15">
+<w:styles xmlns:mc="http://schemas.openxmlformats.org/markup-compatibility/2006" xmlns:r="http://schemas.openxmlformats.org/officeDocument/2006/relationships" xmlns:w="http://schemas.openxmlformats.org/wordprocessingml/2006/main" xmlns:w14="http://schemas.microsoft.com/office/word/2010/wordml" xmlns:w15="http://schemas.microsoft.com/office/word/2012/wordml" xmlns:w16se="http://schemas.microsoft.com/office/word/2015/wordml/symex" mc:Ignorable="w14 w15 w16se">
   <w:docDefaults>
     <w:rPrDefault>
       <w:rPr>
@@ -1372,7 +3723,7 @@
       <w:szCs w:val="32"/>
     </w:rPr>
   </w:style>
-  <w:style w:type="paragraph" w:styleId="TtulodeTDC">
+  <w:style w:type="paragraph" w:styleId="TtuloTDC">
     <w:name w:val="TOC Heading"/>
     <w:basedOn w:val="Ttulo1"/>
     <w:next w:val="Normal"/>
@@ -1460,6 +3811,17 @@
     <w:pPr>
       <w:spacing w:after="0" w:line="240" w:lineRule="auto"/>
       <w:ind w:left="220" w:hanging="220"/>
+    </w:pPr>
+  </w:style>
+  <w:style w:type="paragraph" w:styleId="Prrafodelista">
+    <w:name w:val="List Paragraph"/>
+    <w:basedOn w:val="Normal"/>
+    <w:uiPriority w:val="34"/>
+    <w:qFormat/>
+    <w:rsid w:val="007B5A66"/>
+    <w:pPr>
+      <w:ind w:left="720"/>
+      <w:contextualSpacing/>
     </w:pPr>
   </w:style>
 </w:styles>
@@ -1731,7 +4093,7 @@
 </file>
 
 <file path=customXml/itemProps1.xml><?xml version="1.0" encoding="utf-8"?>
-<ds:datastoreItem xmlns:ds="http://schemas.openxmlformats.org/officeDocument/2006/customXml" ds:itemID="{AF2F2E19-6BBC-4459-B8DF-0EC55E940D12}">
+<ds:datastoreItem xmlns:ds="http://schemas.openxmlformats.org/officeDocument/2006/customXml" ds:itemID="{6B253CE0-4B7B-4947-8E7F-47EC43C0B2A3}">
   <ds:schemaRefs>
     <ds:schemaRef ds:uri="http://schemas.openxmlformats.org/officeDocument/2006/bibliography"/>
   </ds:schemaRefs>

</xml_diff>